<commit_message>
Updated deployment script and instructions
</commit_message>
<xml_diff>
--- a/install-documentation/Deploying the BFGUI_v1.0-0.docx
+++ b/install-documentation/Deploying the BFGUI_v1.0-0.docx
@@ -115,8 +115,6 @@
       <w:r>
         <w:t>Repeat for each node</w:t>
       </w:r>
-      <w:bookmarkStart w:id="0" w:name="_GoBack"/>
-      <w:bookmarkEnd w:id="0"/>
     </w:p>
     <w:p>
       <w:pPr>
@@ -130,10 +128,7 @@
           <w:lang w:val="en-IN" w:eastAsia="en-IN"/>
         </w:rPr>
       </w:pPr>
-    </w:p>
-    <w:p>
-      <w:pPr>
-        <w:spacing w:before="100" w:beforeAutospacing="1" w:after="100" w:afterAutospacing="1" w:line="240" w:lineRule="auto"/>
+      <w:r>
         <w:rPr>
           <w:rFonts w:ascii="Times New Roman" w:eastAsia="Times New Roman" w:hAnsi="Times New Roman" w:cs="Times New Roman"/>
           <w:b/>
@@ -142,8 +137,398 @@
           <w:szCs w:val="36"/>
           <w:lang w:val="en-IN" w:eastAsia="en-IN"/>
         </w:rPr>
-      </w:pPr>
-      <w:r>
+        <w:t>Deploy BFGUI_v1.0-0</w:t>
+      </w:r>
+    </w:p>
+    <w:p>
+      <w:pPr>
+        <w:rPr>
+          <w:rFonts w:eastAsia="Times New Roman"/>
+          <w:lang w:val="en-IN" w:eastAsia="en-IN"/>
+        </w:rPr>
+      </w:pPr>
+      <w:r>
+        <w:rPr>
+          <w:rFonts w:eastAsia="Times New Roman"/>
+          <w:lang w:val="en-IN" w:eastAsia="en-IN"/>
+        </w:rPr>
+        <w:t xml:space="preserve">This step deploys the </w:t>
+      </w:r>
+      <w:proofErr w:type="spellStart"/>
+      <w:r>
+        <w:rPr>
+          <w:rFonts w:eastAsia="Times New Roman"/>
+          <w:lang w:val="en-IN" w:eastAsia="en-IN"/>
+        </w:rPr>
+        <w:t>bfgui</w:t>
+      </w:r>
+      <w:proofErr w:type="spellEnd"/>
+      <w:r>
+        <w:rPr>
+          <w:rFonts w:eastAsia="Times New Roman"/>
+          <w:lang w:val="en-IN" w:eastAsia="en-IN"/>
+        </w:rPr>
+        <w:t xml:space="preserve"> and </w:t>
+      </w:r>
+      <w:proofErr w:type="spellStart"/>
+      <w:r>
+        <w:rPr>
+          <w:rFonts w:eastAsia="Times New Roman"/>
+          <w:lang w:val="en-IN" w:eastAsia="en-IN"/>
+        </w:rPr>
+        <w:t>sfgerror</w:t>
+      </w:r>
+      <w:proofErr w:type="spellEnd"/>
+      <w:r>
+        <w:rPr>
+          <w:rFonts w:eastAsia="Times New Roman"/>
+          <w:lang w:val="en-IN" w:eastAsia="en-IN"/>
+        </w:rPr>
+        <w:t xml:space="preserve"> properties to the database, consolidates any properties on disk, creates the necessary users and permissions and sets up the HTTP Server Adapters.</w:t>
+      </w:r>
+    </w:p>
+    <w:p>
+      <w:pPr>
+        <w:pStyle w:val="ListParagraph"/>
+        <w:numPr>
+          <w:ilvl w:val="0"/>
+          <w:numId w:val="34"/>
+        </w:numPr>
+        <w:rPr>
+          <w:rFonts w:eastAsia="Times New Roman"/>
+          <w:lang w:val="en-IN" w:eastAsia="en-IN"/>
+        </w:rPr>
+      </w:pPr>
+      <w:r>
+        <w:rPr>
+          <w:rFonts w:eastAsia="Times New Roman"/>
+          <w:lang w:val="en-IN" w:eastAsia="en-IN"/>
+        </w:rPr>
+        <w:t>SSH onto SBI node 1</w:t>
+      </w:r>
+    </w:p>
+    <w:p>
+      <w:pPr>
+        <w:pStyle w:val="ListParagraph"/>
+        <w:numPr>
+          <w:ilvl w:val="0"/>
+          <w:numId w:val="34"/>
+        </w:numPr>
+        <w:rPr>
+          <w:rFonts w:eastAsia="Times New Roman"/>
+          <w:lang w:val="en-IN" w:eastAsia="en-IN"/>
+        </w:rPr>
+      </w:pPr>
+      <w:r>
+        <w:rPr>
+          <w:rFonts w:eastAsia="Times New Roman"/>
+          <w:lang w:val="en-IN" w:eastAsia="en-IN"/>
+        </w:rPr>
+        <w:t xml:space="preserve">Copy the BFGUI v1.0-0.7z deployment package to </w:t>
+      </w:r>
+      <w:r>
+        <w:rPr>
+          <w:rFonts w:eastAsia="Times New Roman"/>
+          <w:lang w:val="en-IN" w:eastAsia="en-IN"/>
+        </w:rPr>
+        <w:t>/opt/</w:t>
+      </w:r>
+      <w:proofErr w:type="spellStart"/>
+      <w:r>
+        <w:rPr>
+          <w:rFonts w:eastAsia="Times New Roman"/>
+          <w:lang w:val="en-IN" w:eastAsia="en-IN"/>
+        </w:rPr>
+        <w:t>ibm</w:t>
+      </w:r>
+      <w:proofErr w:type="spellEnd"/>
+      <w:r>
+        <w:rPr>
+          <w:rFonts w:eastAsia="Times New Roman"/>
+          <w:lang w:val="en-IN" w:eastAsia="en-IN"/>
+        </w:rPr>
+        <w:t>/media/bundle</w:t>
+      </w:r>
+    </w:p>
+    <w:p>
+      <w:pPr>
+        <w:pStyle w:val="ListParagraph"/>
+        <w:numPr>
+          <w:ilvl w:val="0"/>
+          <w:numId w:val="34"/>
+        </w:numPr>
+        <w:rPr>
+          <w:rFonts w:eastAsia="Times New Roman"/>
+          <w:lang w:val="en-IN" w:eastAsia="en-IN"/>
+        </w:rPr>
+      </w:pPr>
+      <w:r>
+        <w:rPr>
+          <w:rFonts w:eastAsia="Times New Roman"/>
+          <w:lang w:val="en-IN" w:eastAsia="en-IN"/>
+        </w:rPr>
+        <w:t>cd to the bundle directory created previously (e.g. /opt/</w:t>
+      </w:r>
+      <w:proofErr w:type="spellStart"/>
+      <w:r>
+        <w:rPr>
+          <w:rFonts w:eastAsia="Times New Roman"/>
+          <w:lang w:val="en-IN" w:eastAsia="en-IN"/>
+        </w:rPr>
+        <w:t>ibm</w:t>
+      </w:r>
+      <w:proofErr w:type="spellEnd"/>
+      <w:r>
+        <w:rPr>
+          <w:rFonts w:eastAsia="Times New Roman"/>
+          <w:lang w:val="en-IN" w:eastAsia="en-IN"/>
+        </w:rPr>
+        <w:t xml:space="preserve">/media/bundle) </w:t>
+      </w:r>
+    </w:p>
+    <w:p>
+      <w:pPr>
+        <w:pStyle w:val="ListParagraph"/>
+        <w:numPr>
+          <w:ilvl w:val="0"/>
+          <w:numId w:val="34"/>
+        </w:numPr>
+        <w:rPr>
+          <w:rFonts w:eastAsia="Times New Roman"/>
+          <w:lang w:val="en-IN" w:eastAsia="en-IN"/>
+        </w:rPr>
+      </w:pPr>
+      <w:r>
+        <w:rPr>
+          <w:rFonts w:eastAsia="Times New Roman"/>
+          <w:lang w:val="en-IN" w:eastAsia="en-IN"/>
+        </w:rPr>
+        <w:t>cd to SIR_BGUI_v1.0-0/IBM/</w:t>
+      </w:r>
+      <w:proofErr w:type="spellStart"/>
+      <w:r>
+        <w:rPr>
+          <w:rFonts w:eastAsia="Times New Roman"/>
+          <w:lang w:val="en-IN" w:eastAsia="en-IN"/>
+        </w:rPr>
+        <w:t>sbi</w:t>
+      </w:r>
+      <w:proofErr w:type="spellEnd"/>
+      <w:r>
+        <w:rPr>
+          <w:rFonts w:eastAsia="Times New Roman"/>
+          <w:lang w:val="en-IN" w:eastAsia="en-IN"/>
+        </w:rPr>
+        <w:t>/scripts/</w:t>
+      </w:r>
+    </w:p>
+    <w:p>
+      <w:pPr>
+        <w:pStyle w:val="ListParagraph"/>
+        <w:numPr>
+          <w:ilvl w:val="0"/>
+          <w:numId w:val="34"/>
+        </w:numPr>
+        <w:rPr>
+          <w:rFonts w:eastAsia="Times New Roman"/>
+          <w:lang w:val="en-IN" w:eastAsia="en-IN"/>
+        </w:rPr>
+      </w:pPr>
+      <w:r>
+        <w:rPr>
+          <w:rFonts w:eastAsia="Times New Roman"/>
+          <w:lang w:val="en-IN" w:eastAsia="en-IN"/>
+        </w:rPr>
+        <w:t>execute '</w:t>
+      </w:r>
+      <w:proofErr w:type="spellStart"/>
+      <w:r>
+        <w:rPr>
+          <w:rFonts w:eastAsia="Times New Roman"/>
+          <w:lang w:val="en-IN" w:eastAsia="en-IN"/>
+        </w:rPr>
+        <w:t>chmod</w:t>
+      </w:r>
+      <w:proofErr w:type="spellEnd"/>
+      <w:r>
+        <w:rPr>
+          <w:rFonts w:eastAsia="Times New Roman"/>
+          <w:lang w:val="en-IN" w:eastAsia="en-IN"/>
+        </w:rPr>
+        <w:t xml:space="preserve"> +x ibm_deploy_BFGUI-1.0-0.sh'</w:t>
+      </w:r>
+    </w:p>
+    <w:p>
+      <w:pPr>
+        <w:pStyle w:val="ListParagraph"/>
+        <w:numPr>
+          <w:ilvl w:val="0"/>
+          <w:numId w:val="34"/>
+        </w:numPr>
+        <w:rPr>
+          <w:rFonts w:eastAsia="Times New Roman"/>
+          <w:lang w:val="en-IN" w:eastAsia="en-IN"/>
+        </w:rPr>
+      </w:pPr>
+      <w:r>
+        <w:rPr>
+          <w:rFonts w:eastAsia="Times New Roman"/>
+          <w:lang w:val="en-IN" w:eastAsia="en-IN"/>
+        </w:rPr>
+        <w:t>execute the deployment script './ibm_deploy_BFGUI-1.0-0.sh'</w:t>
+      </w:r>
+    </w:p>
+    <w:p>
+      <w:pPr>
+        <w:pStyle w:val="ListParagraph"/>
+        <w:numPr>
+          <w:ilvl w:val="0"/>
+          <w:numId w:val="34"/>
+        </w:numPr>
+        <w:rPr>
+          <w:rFonts w:eastAsia="Times New Roman"/>
+          <w:lang w:val="en-IN" w:eastAsia="en-IN"/>
+        </w:rPr>
+      </w:pPr>
+      <w:r>
+        <w:rPr>
+          <w:rFonts w:eastAsia="Times New Roman"/>
+          <w:lang w:val="en-IN" w:eastAsia="en-IN"/>
+        </w:rPr>
+        <w:t>Accept or update the default bundle home directory (default is /opt/</w:t>
+      </w:r>
+      <w:proofErr w:type="spellStart"/>
+      <w:r>
+        <w:rPr>
+          <w:rFonts w:eastAsia="Times New Roman"/>
+          <w:lang w:val="en-IN" w:eastAsia="en-IN"/>
+        </w:rPr>
+        <w:t>ibm</w:t>
+      </w:r>
+      <w:proofErr w:type="spellEnd"/>
+      <w:r>
+        <w:rPr>
+          <w:rFonts w:eastAsia="Times New Roman"/>
+          <w:lang w:val="en-IN" w:eastAsia="en-IN"/>
+        </w:rPr>
+        <w:t>/media/bundle)</w:t>
+      </w:r>
+    </w:p>
+    <w:p>
+      <w:pPr>
+        <w:pStyle w:val="ListParagraph"/>
+        <w:numPr>
+          <w:ilvl w:val="0"/>
+          <w:numId w:val="34"/>
+        </w:numPr>
+        <w:rPr>
+          <w:rFonts w:eastAsia="Times New Roman"/>
+          <w:lang w:val="en-IN" w:eastAsia="en-IN"/>
+        </w:rPr>
+      </w:pPr>
+      <w:r>
+        <w:rPr>
+          <w:rFonts w:eastAsia="Times New Roman"/>
+          <w:lang w:val="en-IN" w:eastAsia="en-IN"/>
+        </w:rPr>
+        <w:t>Accept or update the default SBI install directory (default is /opt/</w:t>
+      </w:r>
+      <w:proofErr w:type="spellStart"/>
+      <w:r>
+        <w:rPr>
+          <w:rFonts w:eastAsia="Times New Roman"/>
+          <w:lang w:val="en-IN" w:eastAsia="en-IN"/>
+        </w:rPr>
+        <w:t>ibm</w:t>
+      </w:r>
+      <w:proofErr w:type="spellEnd"/>
+      <w:r>
+        <w:rPr>
+          <w:rFonts w:eastAsia="Times New Roman"/>
+          <w:lang w:val="en-IN" w:eastAsia="en-IN"/>
+        </w:rPr>
+        <w:t>/</w:t>
+      </w:r>
+      <w:proofErr w:type="spellStart"/>
+      <w:r>
+        <w:rPr>
+          <w:rFonts w:eastAsia="Times New Roman"/>
+          <w:lang w:val="en-IN" w:eastAsia="en-IN"/>
+        </w:rPr>
+        <w:t>sbi</w:t>
+      </w:r>
+      <w:proofErr w:type="spellEnd"/>
+      <w:r>
+        <w:rPr>
+          <w:rFonts w:eastAsia="Times New Roman"/>
+          <w:lang w:val="en-IN" w:eastAsia="en-IN"/>
+        </w:rPr>
+        <w:t>/install)</w:t>
+      </w:r>
+    </w:p>
+    <w:p>
+      <w:pPr>
+        <w:pStyle w:val="ListParagraph"/>
+        <w:numPr>
+          <w:ilvl w:val="0"/>
+          <w:numId w:val="34"/>
+        </w:numPr>
+        <w:rPr>
+          <w:rFonts w:eastAsia="Times New Roman"/>
+          <w:lang w:val="en-IN" w:eastAsia="en-IN"/>
+        </w:rPr>
+      </w:pPr>
+      <w:r>
+        <w:rPr>
+          <w:rFonts w:eastAsia="Times New Roman"/>
+          <w:lang w:val="en-IN" w:eastAsia="en-IN"/>
+        </w:rPr>
+        <w:t>Node1 only, Enter the username and password for a SBI admin user (required to invoke REST APIs for custom property deployment)</w:t>
+      </w:r>
+    </w:p>
+    <w:p>
+      <w:pPr>
+        <w:pStyle w:val="ListParagraph"/>
+        <w:numPr>
+          <w:ilvl w:val="0"/>
+          <w:numId w:val="34"/>
+        </w:numPr>
+        <w:rPr>
+          <w:rFonts w:eastAsia="Times New Roman"/>
+          <w:lang w:val="en-IN" w:eastAsia="en-IN"/>
+        </w:rPr>
+      </w:pPr>
+      <w:r>
+        <w:rPr>
+          <w:rFonts w:eastAsia="Times New Roman"/>
+          <w:lang w:val="en-IN" w:eastAsia="en-IN"/>
+        </w:rPr>
+        <w:t>The script will now run for some minutes.</w:t>
+      </w:r>
+    </w:p>
+    <w:p>
+      <w:pPr>
+        <w:pStyle w:val="ListParagraph"/>
+        <w:numPr>
+          <w:ilvl w:val="0"/>
+          <w:numId w:val="34"/>
+        </w:numPr>
+        <w:rPr>
+          <w:rFonts w:eastAsia="Times New Roman"/>
+          <w:lang w:val="en-IN" w:eastAsia="en-IN"/>
+        </w:rPr>
+      </w:pPr>
+      <w:r>
+        <w:rPr>
+          <w:rFonts w:eastAsia="Times New Roman"/>
+          <w:lang w:val="en-IN" w:eastAsia="en-IN"/>
+        </w:rPr>
+        <w:t>Repeat all steps for subsequent SBI nodes.</w:t>
+      </w:r>
+    </w:p>
+    <w:p>
+      <w:pPr>
+        <w:spacing w:before="100" w:beforeAutospacing="1" w:after="100" w:afterAutospacing="1" w:line="240" w:lineRule="auto"/>
         <w:rPr>
           <w:rFonts w:ascii="Times New Roman" w:eastAsia="Times New Roman" w:hAnsi="Times New Roman" w:cs="Times New Roman"/>
           <w:b/>
@@ -152,398 +537,8 @@
           <w:szCs w:val="36"/>
           <w:lang w:val="en-IN" w:eastAsia="en-IN"/>
         </w:rPr>
-        <w:t>Deploy BFGUI_v1.0-0</w:t>
-      </w:r>
-    </w:p>
-    <w:p>
-      <w:pPr>
-        <w:rPr>
-          <w:rFonts w:eastAsia="Times New Roman"/>
-          <w:lang w:val="en-IN" w:eastAsia="en-IN"/>
-        </w:rPr>
-      </w:pPr>
-      <w:r>
-        <w:rPr>
-          <w:rFonts w:eastAsia="Times New Roman"/>
-          <w:lang w:val="en-IN" w:eastAsia="en-IN"/>
-        </w:rPr>
-        <w:t xml:space="preserve">This step deploys the </w:t>
-      </w:r>
-      <w:proofErr w:type="spellStart"/>
-      <w:r>
-        <w:rPr>
-          <w:rFonts w:eastAsia="Times New Roman"/>
-          <w:lang w:val="en-IN" w:eastAsia="en-IN"/>
-        </w:rPr>
-        <w:t>bfgui</w:t>
-      </w:r>
-      <w:proofErr w:type="spellEnd"/>
-      <w:r>
-        <w:rPr>
-          <w:rFonts w:eastAsia="Times New Roman"/>
-          <w:lang w:val="en-IN" w:eastAsia="en-IN"/>
-        </w:rPr>
-        <w:t xml:space="preserve"> and </w:t>
-      </w:r>
-      <w:proofErr w:type="spellStart"/>
-      <w:r>
-        <w:rPr>
-          <w:rFonts w:eastAsia="Times New Roman"/>
-          <w:lang w:val="en-IN" w:eastAsia="en-IN"/>
-        </w:rPr>
-        <w:t>sfgerror</w:t>
-      </w:r>
-      <w:proofErr w:type="spellEnd"/>
-      <w:r>
-        <w:rPr>
-          <w:rFonts w:eastAsia="Times New Roman"/>
-          <w:lang w:val="en-IN" w:eastAsia="en-IN"/>
-        </w:rPr>
-        <w:t xml:space="preserve"> properties to the database, consolidates any properties on disk, creates the necessary users and permissions and sets up the HTTP Server Adapters.</w:t>
-      </w:r>
-    </w:p>
-    <w:p>
-      <w:pPr>
-        <w:pStyle w:val="ListParagraph"/>
-        <w:numPr>
-          <w:ilvl w:val="0"/>
-          <w:numId w:val="34"/>
-        </w:numPr>
-        <w:rPr>
-          <w:rFonts w:eastAsia="Times New Roman"/>
-          <w:lang w:val="en-IN" w:eastAsia="en-IN"/>
-        </w:rPr>
-      </w:pPr>
-      <w:r>
-        <w:rPr>
-          <w:rFonts w:eastAsia="Times New Roman"/>
-          <w:lang w:val="en-IN" w:eastAsia="en-IN"/>
-        </w:rPr>
-        <w:t>SSH onto SBI node 1</w:t>
-      </w:r>
-    </w:p>
-    <w:p>
-      <w:pPr>
-        <w:pStyle w:val="ListParagraph"/>
-        <w:numPr>
-          <w:ilvl w:val="0"/>
-          <w:numId w:val="34"/>
-        </w:numPr>
-        <w:rPr>
-          <w:rFonts w:eastAsia="Times New Roman"/>
-          <w:lang w:val="en-IN" w:eastAsia="en-IN"/>
-        </w:rPr>
-      </w:pPr>
-      <w:r>
-        <w:rPr>
-          <w:rFonts w:eastAsia="Times New Roman"/>
-          <w:lang w:val="en-IN" w:eastAsia="en-IN"/>
-        </w:rPr>
-        <w:t xml:space="preserve">Copy the BFGUI v1.0-0.7z deployment package to </w:t>
-      </w:r>
-      <w:r>
-        <w:rPr>
-          <w:rFonts w:eastAsia="Times New Roman"/>
-          <w:lang w:val="en-IN" w:eastAsia="en-IN"/>
-        </w:rPr>
-        <w:t>/opt/</w:t>
-      </w:r>
-      <w:proofErr w:type="spellStart"/>
-      <w:r>
-        <w:rPr>
-          <w:rFonts w:eastAsia="Times New Roman"/>
-          <w:lang w:val="en-IN" w:eastAsia="en-IN"/>
-        </w:rPr>
-        <w:t>ibm</w:t>
-      </w:r>
-      <w:proofErr w:type="spellEnd"/>
-      <w:r>
-        <w:rPr>
-          <w:rFonts w:eastAsia="Times New Roman"/>
-          <w:lang w:val="en-IN" w:eastAsia="en-IN"/>
-        </w:rPr>
-        <w:t>/media/bundle</w:t>
-      </w:r>
-    </w:p>
-    <w:p>
-      <w:pPr>
-        <w:pStyle w:val="ListParagraph"/>
-        <w:numPr>
-          <w:ilvl w:val="0"/>
-          <w:numId w:val="34"/>
-        </w:numPr>
-        <w:rPr>
-          <w:rFonts w:eastAsia="Times New Roman"/>
-          <w:lang w:val="en-IN" w:eastAsia="en-IN"/>
-        </w:rPr>
-      </w:pPr>
-      <w:r>
-        <w:rPr>
-          <w:rFonts w:eastAsia="Times New Roman"/>
-          <w:lang w:val="en-IN" w:eastAsia="en-IN"/>
-        </w:rPr>
-        <w:t>cd to the bundle directory created previously (e.g. /opt/</w:t>
-      </w:r>
-      <w:proofErr w:type="spellStart"/>
-      <w:r>
-        <w:rPr>
-          <w:rFonts w:eastAsia="Times New Roman"/>
-          <w:lang w:val="en-IN" w:eastAsia="en-IN"/>
-        </w:rPr>
-        <w:t>ibm</w:t>
-      </w:r>
-      <w:proofErr w:type="spellEnd"/>
-      <w:r>
-        <w:rPr>
-          <w:rFonts w:eastAsia="Times New Roman"/>
-          <w:lang w:val="en-IN" w:eastAsia="en-IN"/>
-        </w:rPr>
-        <w:t xml:space="preserve">/media/bundle) </w:t>
-      </w:r>
-    </w:p>
-    <w:p>
-      <w:pPr>
-        <w:pStyle w:val="ListParagraph"/>
-        <w:numPr>
-          <w:ilvl w:val="0"/>
-          <w:numId w:val="34"/>
-        </w:numPr>
-        <w:rPr>
-          <w:rFonts w:eastAsia="Times New Roman"/>
-          <w:lang w:val="en-IN" w:eastAsia="en-IN"/>
-        </w:rPr>
-      </w:pPr>
-      <w:r>
-        <w:rPr>
-          <w:rFonts w:eastAsia="Times New Roman"/>
-          <w:lang w:val="en-IN" w:eastAsia="en-IN"/>
-        </w:rPr>
-        <w:t>cd to SIR_BGUI_v1.0-0/IBM/</w:t>
-      </w:r>
-      <w:proofErr w:type="spellStart"/>
-      <w:r>
-        <w:rPr>
-          <w:rFonts w:eastAsia="Times New Roman"/>
-          <w:lang w:val="en-IN" w:eastAsia="en-IN"/>
-        </w:rPr>
-        <w:t>sbi</w:t>
-      </w:r>
-      <w:proofErr w:type="spellEnd"/>
-      <w:r>
-        <w:rPr>
-          <w:rFonts w:eastAsia="Times New Roman"/>
-          <w:lang w:val="en-IN" w:eastAsia="en-IN"/>
-        </w:rPr>
-        <w:t>/scripts/</w:t>
-      </w:r>
-    </w:p>
-    <w:p>
-      <w:pPr>
-        <w:pStyle w:val="ListParagraph"/>
-        <w:numPr>
-          <w:ilvl w:val="0"/>
-          <w:numId w:val="34"/>
-        </w:numPr>
-        <w:rPr>
-          <w:rFonts w:eastAsia="Times New Roman"/>
-          <w:lang w:val="en-IN" w:eastAsia="en-IN"/>
-        </w:rPr>
-      </w:pPr>
-      <w:r>
-        <w:rPr>
-          <w:rFonts w:eastAsia="Times New Roman"/>
-          <w:lang w:val="en-IN" w:eastAsia="en-IN"/>
-        </w:rPr>
-        <w:t>execute '</w:t>
-      </w:r>
-      <w:proofErr w:type="spellStart"/>
-      <w:r>
-        <w:rPr>
-          <w:rFonts w:eastAsia="Times New Roman"/>
-          <w:lang w:val="en-IN" w:eastAsia="en-IN"/>
-        </w:rPr>
-        <w:t>chmod</w:t>
-      </w:r>
-      <w:proofErr w:type="spellEnd"/>
-      <w:r>
-        <w:rPr>
-          <w:rFonts w:eastAsia="Times New Roman"/>
-          <w:lang w:val="en-IN" w:eastAsia="en-IN"/>
-        </w:rPr>
-        <w:t xml:space="preserve"> +x ibm_deploy_BFGUI-1.0-0.sh'</w:t>
-      </w:r>
-    </w:p>
-    <w:p>
-      <w:pPr>
-        <w:pStyle w:val="ListParagraph"/>
-        <w:numPr>
-          <w:ilvl w:val="0"/>
-          <w:numId w:val="34"/>
-        </w:numPr>
-        <w:rPr>
-          <w:rFonts w:eastAsia="Times New Roman"/>
-          <w:lang w:val="en-IN" w:eastAsia="en-IN"/>
-        </w:rPr>
-      </w:pPr>
-      <w:r>
-        <w:rPr>
-          <w:rFonts w:eastAsia="Times New Roman"/>
-          <w:lang w:val="en-IN" w:eastAsia="en-IN"/>
-        </w:rPr>
-        <w:t>execute the deployment script './ibm_deploy_BFGUI-1.0-0.sh'</w:t>
-      </w:r>
-    </w:p>
-    <w:p>
-      <w:pPr>
-        <w:pStyle w:val="ListParagraph"/>
-        <w:numPr>
-          <w:ilvl w:val="0"/>
-          <w:numId w:val="34"/>
-        </w:numPr>
-        <w:rPr>
-          <w:rFonts w:eastAsia="Times New Roman"/>
-          <w:lang w:val="en-IN" w:eastAsia="en-IN"/>
-        </w:rPr>
-      </w:pPr>
-      <w:r>
-        <w:rPr>
-          <w:rFonts w:eastAsia="Times New Roman"/>
-          <w:lang w:val="en-IN" w:eastAsia="en-IN"/>
-        </w:rPr>
-        <w:t>Accept or update the default bundle home directory (default is /opt/</w:t>
-      </w:r>
-      <w:proofErr w:type="spellStart"/>
-      <w:r>
-        <w:rPr>
-          <w:rFonts w:eastAsia="Times New Roman"/>
-          <w:lang w:val="en-IN" w:eastAsia="en-IN"/>
-        </w:rPr>
-        <w:t>ibm</w:t>
-      </w:r>
-      <w:proofErr w:type="spellEnd"/>
-      <w:r>
-        <w:rPr>
-          <w:rFonts w:eastAsia="Times New Roman"/>
-          <w:lang w:val="en-IN" w:eastAsia="en-IN"/>
-        </w:rPr>
-        <w:t>/media/bundle)</w:t>
-      </w:r>
-    </w:p>
-    <w:p>
-      <w:pPr>
-        <w:pStyle w:val="ListParagraph"/>
-        <w:numPr>
-          <w:ilvl w:val="0"/>
-          <w:numId w:val="34"/>
-        </w:numPr>
-        <w:rPr>
-          <w:rFonts w:eastAsia="Times New Roman"/>
-          <w:lang w:val="en-IN" w:eastAsia="en-IN"/>
-        </w:rPr>
-      </w:pPr>
-      <w:r>
-        <w:rPr>
-          <w:rFonts w:eastAsia="Times New Roman"/>
-          <w:lang w:val="en-IN" w:eastAsia="en-IN"/>
-        </w:rPr>
-        <w:t>Accept or update the default SBI install directory (default is /opt/</w:t>
-      </w:r>
-      <w:proofErr w:type="spellStart"/>
-      <w:r>
-        <w:rPr>
-          <w:rFonts w:eastAsia="Times New Roman"/>
-          <w:lang w:val="en-IN" w:eastAsia="en-IN"/>
-        </w:rPr>
-        <w:t>ibm</w:t>
-      </w:r>
-      <w:proofErr w:type="spellEnd"/>
-      <w:r>
-        <w:rPr>
-          <w:rFonts w:eastAsia="Times New Roman"/>
-          <w:lang w:val="en-IN" w:eastAsia="en-IN"/>
-        </w:rPr>
-        <w:t>/</w:t>
-      </w:r>
-      <w:proofErr w:type="spellStart"/>
-      <w:r>
-        <w:rPr>
-          <w:rFonts w:eastAsia="Times New Roman"/>
-          <w:lang w:val="en-IN" w:eastAsia="en-IN"/>
-        </w:rPr>
-        <w:t>sbi</w:t>
-      </w:r>
-      <w:proofErr w:type="spellEnd"/>
-      <w:r>
-        <w:rPr>
-          <w:rFonts w:eastAsia="Times New Roman"/>
-          <w:lang w:val="en-IN" w:eastAsia="en-IN"/>
-        </w:rPr>
-        <w:t>/install)</w:t>
-      </w:r>
-    </w:p>
-    <w:p>
-      <w:pPr>
-        <w:pStyle w:val="ListParagraph"/>
-        <w:numPr>
-          <w:ilvl w:val="0"/>
-          <w:numId w:val="34"/>
-        </w:numPr>
-        <w:rPr>
-          <w:rFonts w:eastAsia="Times New Roman"/>
-          <w:lang w:val="en-IN" w:eastAsia="en-IN"/>
-        </w:rPr>
-      </w:pPr>
-      <w:r>
-        <w:rPr>
-          <w:rFonts w:eastAsia="Times New Roman"/>
-          <w:lang w:val="en-IN" w:eastAsia="en-IN"/>
-        </w:rPr>
-        <w:t>Node1 only, Enter the username and password for a SBI admin user (required to invoke REST APIs for custom property deployment)</w:t>
-      </w:r>
-    </w:p>
-    <w:p>
-      <w:pPr>
-        <w:pStyle w:val="ListParagraph"/>
-        <w:numPr>
-          <w:ilvl w:val="0"/>
-          <w:numId w:val="34"/>
-        </w:numPr>
-        <w:rPr>
-          <w:rFonts w:eastAsia="Times New Roman"/>
-          <w:lang w:val="en-IN" w:eastAsia="en-IN"/>
-        </w:rPr>
-      </w:pPr>
-      <w:r>
-        <w:rPr>
-          <w:rFonts w:eastAsia="Times New Roman"/>
-          <w:lang w:val="en-IN" w:eastAsia="en-IN"/>
-        </w:rPr>
-        <w:t>The script will now run for some minutes.</w:t>
-      </w:r>
-    </w:p>
-    <w:p>
-      <w:pPr>
-        <w:pStyle w:val="ListParagraph"/>
-        <w:numPr>
-          <w:ilvl w:val="0"/>
-          <w:numId w:val="34"/>
-        </w:numPr>
-        <w:rPr>
-          <w:rFonts w:eastAsia="Times New Roman"/>
-          <w:lang w:val="en-IN" w:eastAsia="en-IN"/>
-        </w:rPr>
-      </w:pPr>
-      <w:r>
-        <w:rPr>
-          <w:rFonts w:eastAsia="Times New Roman"/>
-          <w:lang w:val="en-IN" w:eastAsia="en-IN"/>
-        </w:rPr>
-        <w:t>Repeat all steps for subsequent SBI nodes.</w:t>
-      </w:r>
-    </w:p>
-    <w:p>
-      <w:pPr>
-        <w:spacing w:before="100" w:beforeAutospacing="1" w:after="100" w:afterAutospacing="1" w:line="240" w:lineRule="auto"/>
+      </w:pPr>
+      <w:r>
         <w:rPr>
           <w:rFonts w:ascii="Times New Roman" w:eastAsia="Times New Roman" w:hAnsi="Times New Roman" w:cs="Times New Roman"/>
           <w:b/>
@@ -552,7 +547,9 @@
           <w:szCs w:val="36"/>
           <w:lang w:val="en-IN" w:eastAsia="en-IN"/>
         </w:rPr>
-      </w:pPr>
+        <w:t xml:space="preserve">Edit </w:t>
+      </w:r>
+      <w:proofErr w:type="spellStart"/>
       <w:r>
         <w:rPr>
           <w:rFonts w:ascii="Times New Roman" w:eastAsia="Times New Roman" w:hAnsi="Times New Roman" w:cs="Times New Roman"/>
@@ -562,9 +559,9 @@
           <w:szCs w:val="36"/>
           <w:lang w:val="en-IN" w:eastAsia="en-IN"/>
         </w:rPr>
-        <w:t xml:space="preserve">Edit </w:t>
-      </w:r>
-      <w:proofErr w:type="spellStart"/>
+        <w:t>bfgui.properties</w:t>
+      </w:r>
+      <w:proofErr w:type="spellEnd"/>
       <w:r>
         <w:rPr>
           <w:rFonts w:ascii="Times New Roman" w:eastAsia="Times New Roman" w:hAnsi="Times New Roman" w:cs="Times New Roman"/>
@@ -574,9 +571,258 @@
           <w:szCs w:val="36"/>
           <w:lang w:val="en-IN" w:eastAsia="en-IN"/>
         </w:rPr>
+        <w:t xml:space="preserve"> for environment</w:t>
+      </w:r>
+    </w:p>
+    <w:p>
+      <w:pPr>
+        <w:spacing w:line="240" w:lineRule="auto"/>
+        <w:rPr>
+          <w:rFonts w:eastAsia="Times New Roman"/>
+          <w:lang w:val="en-IN" w:eastAsia="en-IN"/>
+        </w:rPr>
+      </w:pPr>
+      <w:r>
+        <w:rPr>
+          <w:rFonts w:eastAsia="Times New Roman"/>
+          <w:lang w:val="en-IN" w:eastAsia="en-IN"/>
+        </w:rPr>
+        <w:t xml:space="preserve">The environment specific settings in </w:t>
+      </w:r>
+      <w:proofErr w:type="spellStart"/>
+      <w:r>
+        <w:rPr>
+          <w:rFonts w:eastAsia="Times New Roman"/>
+          <w:lang w:val="en-IN" w:eastAsia="en-IN"/>
+        </w:rPr>
         <w:t>bfgui.properties</w:t>
       </w:r>
       <w:proofErr w:type="spellEnd"/>
+      <w:r>
+        <w:rPr>
+          <w:rFonts w:eastAsia="Times New Roman"/>
+          <w:lang w:val="en-IN" w:eastAsia="en-IN"/>
+        </w:rPr>
+        <w:t xml:space="preserve"> must be updated (not supported in the </w:t>
+      </w:r>
+      <w:r>
+        <w:rPr>
+          <w:rFonts w:eastAsia="Times New Roman"/>
+          <w:lang w:val="en-IN" w:eastAsia="en-IN"/>
+        </w:rPr>
+        <w:t>environment config script)</w:t>
+      </w:r>
+    </w:p>
+    <w:p>
+      <w:pPr>
+        <w:numPr>
+          <w:ilvl w:val="0"/>
+          <w:numId w:val="13"/>
+        </w:numPr>
+        <w:spacing w:before="100" w:beforeAutospacing="1" w:after="100" w:afterAutospacing="1" w:line="240" w:lineRule="auto"/>
+      </w:pPr>
+      <w:r>
+        <w:t xml:space="preserve">From the Administration Menu, select </w:t>
+      </w:r>
+      <w:r>
+        <w:t>Customization &gt; Customization</w:t>
+      </w:r>
+    </w:p>
+    <w:p>
+      <w:pPr>
+        <w:numPr>
+          <w:ilvl w:val="0"/>
+          <w:numId w:val="13"/>
+        </w:numPr>
+        <w:spacing w:before="100" w:beforeAutospacing="1" w:after="100" w:afterAutospacing="1" w:line="240" w:lineRule="auto"/>
+      </w:pPr>
+      <w:r>
+        <w:t>Click ‘Click here to access’</w:t>
+      </w:r>
+    </w:p>
+    <w:p>
+      <w:pPr>
+        <w:numPr>
+          <w:ilvl w:val="0"/>
+          <w:numId w:val="13"/>
+        </w:numPr>
+        <w:spacing w:before="100" w:beforeAutospacing="1" w:after="100" w:afterAutospacing="1" w:line="240" w:lineRule="auto"/>
+      </w:pPr>
+      <w:r>
+        <w:t>Enter your SBI credentials and click Login</w:t>
+      </w:r>
+    </w:p>
+    <w:p>
+      <w:pPr>
+        <w:numPr>
+          <w:ilvl w:val="0"/>
+          <w:numId w:val="13"/>
+        </w:numPr>
+        <w:spacing w:before="100" w:beforeAutospacing="1" w:after="100" w:afterAutospacing="1" w:line="240" w:lineRule="auto"/>
+      </w:pPr>
+      <w:r>
+        <w:t>Click ‘</w:t>
+      </w:r>
+      <w:proofErr w:type="spellStart"/>
+      <w:r>
+        <w:t>PropertyFile</w:t>
+      </w:r>
+      <w:proofErr w:type="spellEnd"/>
+      <w:r>
+        <w:t>’ on the top menu bar</w:t>
+      </w:r>
+    </w:p>
+    <w:p>
+      <w:pPr>
+        <w:numPr>
+          <w:ilvl w:val="0"/>
+          <w:numId w:val="13"/>
+        </w:numPr>
+        <w:spacing w:before="100" w:beforeAutospacing="1" w:after="100" w:afterAutospacing="1" w:line="240" w:lineRule="auto"/>
+      </w:pPr>
+      <w:r>
+        <w:t>Click ‘</w:t>
+      </w:r>
+      <w:proofErr w:type="spellStart"/>
+      <w:r>
+        <w:t>bfgui</w:t>
+      </w:r>
+      <w:proofErr w:type="spellEnd"/>
+      <w:r>
+        <w:t>’</w:t>
+      </w:r>
+    </w:p>
+    <w:p>
+      <w:pPr>
+        <w:numPr>
+          <w:ilvl w:val="0"/>
+          <w:numId w:val="13"/>
+        </w:numPr>
+        <w:spacing w:before="100" w:beforeAutospacing="1" w:after="100" w:afterAutospacing="1" w:line="240" w:lineRule="auto"/>
+      </w:pPr>
+      <w:r>
+        <w:t>Click the ‘Property’ tab</w:t>
+      </w:r>
+    </w:p>
+    <w:p>
+      <w:pPr>
+        <w:numPr>
+          <w:ilvl w:val="0"/>
+          <w:numId w:val="13"/>
+        </w:numPr>
+        <w:spacing w:before="100" w:beforeAutospacing="1" w:after="100" w:afterAutospacing="1" w:line="240" w:lineRule="auto"/>
+      </w:pPr>
+      <w:r>
+        <w:t>Search for and update if necessary with the required values, each of the following</w:t>
+      </w:r>
+    </w:p>
+    <w:p>
+      <w:pPr>
+        <w:pStyle w:val="ListParagraph"/>
+        <w:numPr>
+          <w:ilvl w:val="1"/>
+          <w:numId w:val="13"/>
+        </w:numPr>
+        <w:spacing w:line="240" w:lineRule="auto"/>
+        <w:rPr>
+          <w:rFonts w:eastAsia="Times New Roman"/>
+          <w:b/>
+          <w:i/>
+          <w:lang w:val="en-IN" w:eastAsia="en-IN"/>
+        </w:rPr>
+      </w:pPr>
+      <w:proofErr w:type="spellStart"/>
+      <w:r>
+        <w:rPr>
+          <w:rFonts w:eastAsia="Times New Roman"/>
+          <w:b/>
+          <w:i/>
+          <w:lang w:val="en-IN" w:eastAsia="en-IN"/>
+        </w:rPr>
+        <w:t>entity.service.swift</w:t>
+      </w:r>
+      <w:proofErr w:type="spellEnd"/>
+      <w:r>
+        <w:rPr>
+          <w:rFonts w:eastAsia="Times New Roman"/>
+          <w:b/>
+          <w:i/>
+          <w:lang w:val="en-IN" w:eastAsia="en-IN"/>
+        </w:rPr>
+        <w:t>-inbound</w:t>
+      </w:r>
+    </w:p>
+    <w:p>
+      <w:pPr>
+        <w:pStyle w:val="ListParagraph"/>
+        <w:numPr>
+          <w:ilvl w:val="1"/>
+          <w:numId w:val="13"/>
+        </w:numPr>
+        <w:spacing w:line="240" w:lineRule="auto"/>
+        <w:rPr>
+          <w:rFonts w:eastAsia="Times New Roman"/>
+          <w:b/>
+          <w:i/>
+          <w:lang w:val="en-IN" w:eastAsia="en-IN"/>
+        </w:rPr>
+      </w:pPr>
+      <w:proofErr w:type="spellStart"/>
+      <w:r>
+        <w:rPr>
+          <w:rFonts w:eastAsia="Times New Roman"/>
+          <w:b/>
+          <w:i/>
+          <w:lang w:val="en-IN" w:eastAsia="en-IN"/>
+        </w:rPr>
+        <w:t>entity.swift.service.default</w:t>
+      </w:r>
+      <w:proofErr w:type="spellEnd"/>
+    </w:p>
+    <w:p>
+      <w:pPr>
+        <w:pStyle w:val="ListParagraph"/>
+        <w:numPr>
+          <w:ilvl w:val="1"/>
+          <w:numId w:val="13"/>
+        </w:numPr>
+        <w:spacing w:line="240" w:lineRule="auto"/>
+        <w:rPr>
+          <w:rFonts w:eastAsia="Times New Roman"/>
+          <w:b/>
+          <w:i/>
+          <w:lang w:val="en-IN" w:eastAsia="en-IN"/>
+        </w:rPr>
+      </w:pPr>
+      <w:r>
+        <w:rPr>
+          <w:rFonts w:eastAsia="Times New Roman"/>
+          <w:b/>
+          <w:i/>
+          <w:lang w:val="en-IN" w:eastAsia="en-IN"/>
+        </w:rPr>
+        <w:t>link.f5</w:t>
+      </w:r>
+    </w:p>
+    <w:p>
+      <w:pPr>
+        <w:spacing w:line="240" w:lineRule="auto"/>
+        <w:rPr>
+          <w:rFonts w:eastAsia="Times New Roman"/>
+          <w:lang w:val="en-IN" w:eastAsia="en-IN"/>
+        </w:rPr>
+      </w:pPr>
+    </w:p>
+    <w:p>
+      <w:pPr>
+        <w:spacing w:before="100" w:beforeAutospacing="1" w:after="100" w:afterAutospacing="1" w:line="240" w:lineRule="auto"/>
+        <w:rPr>
+          <w:rFonts w:ascii="Times New Roman" w:eastAsia="Times New Roman" w:hAnsi="Times New Roman" w:cs="Times New Roman"/>
+          <w:sz w:val="24"/>
+          <w:szCs w:val="24"/>
+          <w:lang w:val="en-IN" w:eastAsia="en-IN"/>
+        </w:rPr>
+      </w:pPr>
       <w:r>
         <w:rPr>
           <w:rFonts w:ascii="Times New Roman" w:eastAsia="Times New Roman" w:hAnsi="Times New Roman" w:cs="Times New Roman"/>
@@ -586,260 +832,129 @@
           <w:szCs w:val="36"/>
           <w:lang w:val="en-IN" w:eastAsia="en-IN"/>
         </w:rPr>
-        <w:t xml:space="preserve"> for environment</w:t>
-      </w:r>
-    </w:p>
-    <w:p>
-      <w:pPr>
-        <w:spacing w:line="240" w:lineRule="auto"/>
-        <w:rPr>
-          <w:rFonts w:eastAsia="Times New Roman"/>
-          <w:lang w:val="en-IN" w:eastAsia="en-IN"/>
-        </w:rPr>
-      </w:pPr>
-      <w:r>
-        <w:rPr>
-          <w:rFonts w:eastAsia="Times New Roman"/>
-          <w:lang w:val="en-IN" w:eastAsia="en-IN"/>
-        </w:rPr>
-        <w:t xml:space="preserve">The environment specific settings in </w:t>
+        <w:lastRenderedPageBreak/>
+        <w:t>Change BFGAPI User Account password:</w:t>
+      </w:r>
+    </w:p>
+    <w:p>
+      <w:pPr>
+        <w:numPr>
+          <w:ilvl w:val="0"/>
+          <w:numId w:val="35"/>
+        </w:numPr>
+        <w:spacing w:before="100" w:beforeAutospacing="1" w:after="100" w:afterAutospacing="1" w:line="240" w:lineRule="auto"/>
+      </w:pPr>
+      <w:r>
+        <w:t>From the Administration Menu, select Accounts</w:t>
+      </w:r>
+      <w:r>
+        <w:tab/>
+      </w:r>
+      <w:r>
+        <w:t xml:space="preserve"> &gt; User Accounts.</w:t>
+      </w:r>
+    </w:p>
+    <w:p>
+      <w:pPr>
+        <w:numPr>
+          <w:ilvl w:val="0"/>
+          <w:numId w:val="35"/>
+        </w:numPr>
+        <w:spacing w:before="100" w:beforeAutospacing="1" w:after="100" w:afterAutospacing="1" w:line="240" w:lineRule="auto"/>
+      </w:pPr>
+      <w:r>
+        <w:t xml:space="preserve">Search for </w:t>
+      </w:r>
+      <w:r>
+        <w:t>“</w:t>
       </w:r>
       <w:proofErr w:type="spellStart"/>
       <w:r>
-        <w:rPr>
-          <w:rFonts w:eastAsia="Times New Roman"/>
-          <w:lang w:val="en-IN" w:eastAsia="en-IN"/>
-        </w:rPr>
-        <w:t>bfgui.properties</w:t>
+        <w:t>BFGAPIUser</w:t>
       </w:r>
       <w:proofErr w:type="spellEnd"/>
       <w:r>
-        <w:rPr>
-          <w:rFonts w:eastAsia="Times New Roman"/>
-          <w:lang w:val="en-IN" w:eastAsia="en-IN"/>
-        </w:rPr>
-        <w:t xml:space="preserve"> must be updated (not supported in the </w:t>
-      </w:r>
-      <w:r>
-        <w:rPr>
-          <w:rFonts w:eastAsia="Times New Roman"/>
-          <w:lang w:val="en-IN" w:eastAsia="en-IN"/>
-        </w:rPr>
-        <w:t>environment config script)</w:t>
-      </w:r>
-    </w:p>
-    <w:p>
-      <w:pPr>
-        <w:numPr>
-          <w:ilvl w:val="0"/>
-          <w:numId w:val="13"/>
+        <w:t>”</w:t>
+      </w:r>
+    </w:p>
+    <w:p>
+      <w:pPr>
+        <w:numPr>
+          <w:ilvl w:val="0"/>
+          <w:numId w:val="35"/>
         </w:numPr>
         <w:spacing w:before="100" w:beforeAutospacing="1" w:after="100" w:afterAutospacing="1" w:line="240" w:lineRule="auto"/>
       </w:pPr>
       <w:r>
-        <w:t xml:space="preserve">From the Administration Menu, select </w:t>
-      </w:r>
-      <w:r>
-        <w:t>Customization &gt; Customization</w:t>
-      </w:r>
-    </w:p>
-    <w:p>
-      <w:pPr>
-        <w:numPr>
-          <w:ilvl w:val="0"/>
-          <w:numId w:val="13"/>
+        <w:t>Click ‘edit’</w:t>
+      </w:r>
+    </w:p>
+    <w:p>
+      <w:pPr>
+        <w:numPr>
+          <w:ilvl w:val="0"/>
+          <w:numId w:val="35"/>
         </w:numPr>
         <w:spacing w:before="100" w:beforeAutospacing="1" w:after="100" w:afterAutospacing="1" w:line="240" w:lineRule="auto"/>
       </w:pPr>
       <w:r>
-        <w:t>Click ‘Click here to access’</w:t>
-      </w:r>
-    </w:p>
-    <w:p>
-      <w:pPr>
-        <w:numPr>
-          <w:ilvl w:val="0"/>
-          <w:numId w:val="13"/>
+        <w:t xml:space="preserve">Enter </w:t>
+      </w:r>
+      <w:r>
+        <w:t>and confirm a new password</w:t>
+      </w:r>
+    </w:p>
+    <w:p>
+      <w:pPr>
+        <w:numPr>
+          <w:ilvl w:val="0"/>
+          <w:numId w:val="35"/>
         </w:numPr>
         <w:spacing w:before="100" w:beforeAutospacing="1" w:after="100" w:afterAutospacing="1" w:line="240" w:lineRule="auto"/>
       </w:pPr>
       <w:r>
-        <w:t>Enter your SBI credentials and click Login</w:t>
-      </w:r>
-    </w:p>
-    <w:p>
-      <w:pPr>
-        <w:numPr>
-          <w:ilvl w:val="0"/>
-          <w:numId w:val="13"/>
+        <w:t>Click ‘Save’</w:t>
+      </w:r>
+    </w:p>
+    <w:p>
+      <w:pPr>
+        <w:numPr>
+          <w:ilvl w:val="0"/>
+          <w:numId w:val="35"/>
         </w:numPr>
         <w:spacing w:before="100" w:beforeAutospacing="1" w:after="100" w:afterAutospacing="1" w:line="240" w:lineRule="auto"/>
       </w:pPr>
       <w:r>
-        <w:t>Click ‘</w:t>
-      </w:r>
-      <w:proofErr w:type="spellStart"/>
-      <w:r>
-        <w:t>PropertyFile</w:t>
-      </w:r>
-      <w:proofErr w:type="spellEnd"/>
-      <w:r>
-        <w:t>’ on the top menu bar</w:t>
-      </w:r>
-    </w:p>
-    <w:p>
-      <w:pPr>
-        <w:numPr>
-          <w:ilvl w:val="0"/>
-          <w:numId w:val="13"/>
+        <w:t>Enter the approvers credentials</w:t>
+      </w:r>
+    </w:p>
+    <w:p>
+      <w:pPr>
+        <w:numPr>
+          <w:ilvl w:val="0"/>
+          <w:numId w:val="35"/>
         </w:numPr>
         <w:spacing w:before="100" w:beforeAutospacing="1" w:after="100" w:afterAutospacing="1" w:line="240" w:lineRule="auto"/>
       </w:pPr>
       <w:r>
-        <w:t>Click ‘</w:t>
-      </w:r>
-      <w:proofErr w:type="spellStart"/>
-      <w:r>
-        <w:t>bfgui</w:t>
-      </w:r>
-      <w:proofErr w:type="spellEnd"/>
-      <w:r>
-        <w:t>’</w:t>
-      </w:r>
-    </w:p>
-    <w:p>
-      <w:pPr>
-        <w:numPr>
-          <w:ilvl w:val="0"/>
-          <w:numId w:val="13"/>
+        <w:t>Enter your password</w:t>
+      </w:r>
+    </w:p>
+    <w:p>
+      <w:pPr>
+        <w:numPr>
+          <w:ilvl w:val="0"/>
+          <w:numId w:val="35"/>
         </w:numPr>
         <w:spacing w:before="100" w:beforeAutospacing="1" w:after="100" w:afterAutospacing="1" w:line="240" w:lineRule="auto"/>
       </w:pPr>
       <w:r>
-        <w:t>Click the ‘Property’ tab</w:t>
-      </w:r>
-    </w:p>
-    <w:p>
-      <w:pPr>
-        <w:numPr>
-          <w:ilvl w:val="0"/>
-          <w:numId w:val="13"/>
-        </w:numPr>
+        <w:t>Click ‘Finish’</w:t>
+      </w:r>
+    </w:p>
+    <w:p>
+      <w:pPr>
         <w:spacing w:before="100" w:beforeAutospacing="1" w:after="100" w:afterAutospacing="1" w:line="240" w:lineRule="auto"/>
-      </w:pPr>
-      <w:r>
-        <w:t>Search for and update if necessary with the required values, each of the following</w:t>
-      </w:r>
-    </w:p>
-    <w:p>
-      <w:pPr>
-        <w:pStyle w:val="ListParagraph"/>
-        <w:numPr>
-          <w:ilvl w:val="1"/>
-          <w:numId w:val="13"/>
-        </w:numPr>
-        <w:spacing w:line="240" w:lineRule="auto"/>
-        <w:rPr>
-          <w:rFonts w:eastAsia="Times New Roman"/>
-          <w:b/>
-          <w:i/>
-          <w:lang w:val="en-IN" w:eastAsia="en-IN"/>
-        </w:rPr>
-      </w:pPr>
-      <w:proofErr w:type="spellStart"/>
-      <w:r>
-        <w:rPr>
-          <w:rFonts w:eastAsia="Times New Roman"/>
-          <w:b/>
-          <w:i/>
-          <w:lang w:val="en-IN" w:eastAsia="en-IN"/>
-        </w:rPr>
-        <w:t>entity.service.swift</w:t>
-      </w:r>
-      <w:proofErr w:type="spellEnd"/>
-      <w:r>
-        <w:rPr>
-          <w:rFonts w:eastAsia="Times New Roman"/>
-          <w:b/>
-          <w:i/>
-          <w:lang w:val="en-IN" w:eastAsia="en-IN"/>
-        </w:rPr>
-        <w:t>-inbound</w:t>
-      </w:r>
-    </w:p>
-    <w:p>
-      <w:pPr>
-        <w:pStyle w:val="ListParagraph"/>
-        <w:numPr>
-          <w:ilvl w:val="1"/>
-          <w:numId w:val="13"/>
-        </w:numPr>
-        <w:spacing w:line="240" w:lineRule="auto"/>
-        <w:rPr>
-          <w:rFonts w:eastAsia="Times New Roman"/>
-          <w:b/>
-          <w:i/>
-          <w:lang w:val="en-IN" w:eastAsia="en-IN"/>
-        </w:rPr>
-      </w:pPr>
-      <w:proofErr w:type="spellStart"/>
-      <w:r>
-        <w:rPr>
-          <w:rFonts w:eastAsia="Times New Roman"/>
-          <w:b/>
-          <w:i/>
-          <w:lang w:val="en-IN" w:eastAsia="en-IN"/>
-        </w:rPr>
-        <w:t>entity.swift.service.default</w:t>
-      </w:r>
-      <w:proofErr w:type="spellEnd"/>
-    </w:p>
-    <w:p>
-      <w:pPr>
-        <w:pStyle w:val="ListParagraph"/>
-        <w:numPr>
-          <w:ilvl w:val="1"/>
-          <w:numId w:val="13"/>
-        </w:numPr>
-        <w:spacing w:line="240" w:lineRule="auto"/>
-        <w:rPr>
-          <w:rFonts w:eastAsia="Times New Roman"/>
-          <w:b/>
-          <w:i/>
-          <w:lang w:val="en-IN" w:eastAsia="en-IN"/>
-        </w:rPr>
-      </w:pPr>
-      <w:r>
-        <w:rPr>
-          <w:rFonts w:eastAsia="Times New Roman"/>
-          <w:b/>
-          <w:i/>
-          <w:lang w:val="en-IN" w:eastAsia="en-IN"/>
-        </w:rPr>
-        <w:lastRenderedPageBreak/>
-        <w:t>link.f5</w:t>
-      </w:r>
-    </w:p>
-    <w:p>
-      <w:pPr>
-        <w:spacing w:line="240" w:lineRule="auto"/>
-        <w:rPr>
-          <w:rFonts w:eastAsia="Times New Roman"/>
-          <w:lang w:val="en-IN" w:eastAsia="en-IN"/>
-        </w:rPr>
-      </w:pPr>
-    </w:p>
-    <w:p>
-      <w:pPr>
-        <w:spacing w:before="100" w:beforeAutospacing="1" w:after="100" w:afterAutospacing="1" w:line="240" w:lineRule="auto"/>
-        <w:rPr>
-          <w:rFonts w:ascii="Times New Roman" w:eastAsia="Times New Roman" w:hAnsi="Times New Roman" w:cs="Times New Roman"/>
-          <w:sz w:val="24"/>
-          <w:szCs w:val="24"/>
-          <w:lang w:val="en-IN" w:eastAsia="en-IN"/>
-        </w:rPr>
-      </w:pPr>
-      <w:r>
         <w:rPr>
           <w:rFonts w:ascii="Times New Roman" w:eastAsia="Times New Roman" w:hAnsi="Times New Roman" w:cs="Times New Roman"/>
           <w:b/>
@@ -848,124 +963,7 @@
           <w:szCs w:val="36"/>
           <w:lang w:val="en-IN" w:eastAsia="en-IN"/>
         </w:rPr>
-        <w:t>Change BFGAPI User Account password:</w:t>
-      </w:r>
-    </w:p>
-    <w:p>
-      <w:pPr>
-        <w:numPr>
-          <w:ilvl w:val="0"/>
-          <w:numId w:val="35"/>
-        </w:numPr>
-        <w:spacing w:before="100" w:beforeAutospacing="1" w:after="100" w:afterAutospacing="1" w:line="240" w:lineRule="auto"/>
-      </w:pPr>
-      <w:r>
-        <w:t>From the Administration Menu, select Accounts</w:t>
-      </w:r>
-      <w:r>
-        <w:tab/>
-      </w:r>
-      <w:r>
-        <w:t xml:space="preserve"> &gt; User Accounts.</w:t>
-      </w:r>
-    </w:p>
-    <w:p>
-      <w:pPr>
-        <w:numPr>
-          <w:ilvl w:val="0"/>
-          <w:numId w:val="35"/>
-        </w:numPr>
-        <w:spacing w:before="100" w:beforeAutospacing="1" w:after="100" w:afterAutospacing="1" w:line="240" w:lineRule="auto"/>
-      </w:pPr>
-      <w:r>
-        <w:t xml:space="preserve">Search for </w:t>
-      </w:r>
-      <w:r>
-        <w:t>“</w:t>
-      </w:r>
-      <w:proofErr w:type="spellStart"/>
-      <w:r>
-        <w:t>BFGAPIUser</w:t>
-      </w:r>
-      <w:proofErr w:type="spellEnd"/>
-      <w:r>
-        <w:t>”</w:t>
-      </w:r>
-    </w:p>
-    <w:p>
-      <w:pPr>
-        <w:numPr>
-          <w:ilvl w:val="0"/>
-          <w:numId w:val="35"/>
-        </w:numPr>
-        <w:spacing w:before="100" w:beforeAutospacing="1" w:after="100" w:afterAutospacing="1" w:line="240" w:lineRule="auto"/>
-      </w:pPr>
-      <w:r>
-        <w:t>Click ‘edit’</w:t>
-      </w:r>
-    </w:p>
-    <w:p>
-      <w:pPr>
-        <w:numPr>
-          <w:ilvl w:val="0"/>
-          <w:numId w:val="35"/>
-        </w:numPr>
-        <w:spacing w:before="100" w:beforeAutospacing="1" w:after="100" w:afterAutospacing="1" w:line="240" w:lineRule="auto"/>
-      </w:pPr>
-      <w:r>
-        <w:t xml:space="preserve">Enter </w:t>
-      </w:r>
-      <w:r>
-        <w:t>and confirm a new password</w:t>
-      </w:r>
-    </w:p>
-    <w:p>
-      <w:pPr>
-        <w:numPr>
-          <w:ilvl w:val="0"/>
-          <w:numId w:val="35"/>
-        </w:numPr>
-        <w:spacing w:before="100" w:beforeAutospacing="1" w:after="100" w:afterAutospacing="1" w:line="240" w:lineRule="auto"/>
-      </w:pPr>
-      <w:r>
-        <w:t>Click ‘Save’</w:t>
-      </w:r>
-    </w:p>
-    <w:p>
-      <w:pPr>
-        <w:numPr>
-          <w:ilvl w:val="0"/>
-          <w:numId w:val="35"/>
-        </w:numPr>
-        <w:spacing w:before="100" w:beforeAutospacing="1" w:after="100" w:afterAutospacing="1" w:line="240" w:lineRule="auto"/>
-      </w:pPr>
-      <w:r>
-        <w:t>Enter the approvers credentials</w:t>
-      </w:r>
-    </w:p>
-    <w:p>
-      <w:pPr>
-        <w:numPr>
-          <w:ilvl w:val="0"/>
-          <w:numId w:val="35"/>
-        </w:numPr>
-        <w:spacing w:before="100" w:beforeAutospacing="1" w:after="100" w:afterAutospacing="1" w:line="240" w:lineRule="auto"/>
-      </w:pPr>
-      <w:r>
-        <w:t>Enter your password</w:t>
-      </w:r>
-    </w:p>
-    <w:p>
-      <w:pPr>
-        <w:numPr>
-          <w:ilvl w:val="0"/>
-          <w:numId w:val="35"/>
-        </w:numPr>
-        <w:spacing w:before="100" w:beforeAutospacing="1" w:after="100" w:afterAutospacing="1" w:line="240" w:lineRule="auto"/>
-      </w:pPr>
-      <w:r>
-        <w:t>Click ‘Finish’</w:t>
-      </w:r>
+      </w:pPr>
     </w:p>
     <w:p>
       <w:pPr>
@@ -979,10 +977,7 @@
           <w:lang w:val="en-IN" w:eastAsia="en-IN"/>
         </w:rPr>
       </w:pPr>
-    </w:p>
-    <w:p>
-      <w:pPr>
-        <w:spacing w:before="100" w:beforeAutospacing="1" w:after="100" w:afterAutospacing="1" w:line="240" w:lineRule="auto"/>
+      <w:r>
         <w:rPr>
           <w:rFonts w:ascii="Times New Roman" w:eastAsia="Times New Roman" w:hAnsi="Times New Roman" w:cs="Times New Roman"/>
           <w:b/>
@@ -991,6 +986,478 @@
           <w:szCs w:val="36"/>
           <w:lang w:val="en-IN" w:eastAsia="en-IN"/>
         </w:rPr>
+        <w:t>Copy HTTP Server Adapters for nodes 3 &amp; 4</w:t>
+      </w:r>
+    </w:p>
+    <w:p>
+      <w:pPr>
+        <w:rPr>
+          <w:rFonts w:eastAsia="Times New Roman"/>
+          <w:lang w:val="en-IN" w:eastAsia="en-IN"/>
+        </w:rPr>
+      </w:pPr>
+      <w:r>
+        <w:rPr>
+          <w:rFonts w:eastAsia="Times New Roman"/>
+          <w:lang w:val="en-IN" w:eastAsia="en-IN"/>
+        </w:rPr>
+        <w:t>The BFGUI deployment script only creates HTTP Server Adapter configurations for node1 and node2. Adapters for node3 and node4 must be created.</w:t>
+      </w:r>
+    </w:p>
+    <w:p>
+      <w:pPr>
+        <w:numPr>
+          <w:ilvl w:val="0"/>
+          <w:numId w:val="36"/>
+        </w:numPr>
+        <w:spacing w:before="100" w:beforeAutospacing="1" w:after="100" w:afterAutospacing="1" w:line="240" w:lineRule="auto"/>
+      </w:pPr>
+      <w:r>
+        <w:t xml:space="preserve">From the Administration Menu, select </w:t>
+      </w:r>
+      <w:r>
+        <w:t>Deployment &gt; Services &gt; Configuration</w:t>
+      </w:r>
+    </w:p>
+    <w:p>
+      <w:pPr>
+        <w:numPr>
+          <w:ilvl w:val="0"/>
+          <w:numId w:val="36"/>
+        </w:numPr>
+        <w:spacing w:before="100" w:beforeAutospacing="1" w:after="100" w:afterAutospacing="1" w:line="240" w:lineRule="auto"/>
+      </w:pPr>
+      <w:r>
+        <w:t>Search for ‘</w:t>
+      </w:r>
+      <w:r>
+        <w:t>FB_BFGUI_REST_SPRT_HTTP_SVR_ADPT_N1</w:t>
+      </w:r>
+      <w:r>
+        <w:t>’</w:t>
+      </w:r>
+    </w:p>
+    <w:p>
+      <w:pPr>
+        <w:numPr>
+          <w:ilvl w:val="0"/>
+          <w:numId w:val="36"/>
+        </w:numPr>
+        <w:spacing w:before="100" w:beforeAutospacing="1" w:after="100" w:afterAutospacing="1" w:line="240" w:lineRule="auto"/>
+      </w:pPr>
+      <w:r>
+        <w:t xml:space="preserve">Click ‘copy’ </w:t>
+      </w:r>
+    </w:p>
+    <w:p>
+      <w:pPr>
+        <w:numPr>
+          <w:ilvl w:val="0"/>
+          <w:numId w:val="36"/>
+        </w:numPr>
+        <w:spacing w:before="100" w:beforeAutospacing="1" w:after="100" w:afterAutospacing="1" w:line="240" w:lineRule="auto"/>
+      </w:pPr>
+      <w:r>
+        <w:t>Change the name to ‘</w:t>
+      </w:r>
+      <w:r>
+        <w:t>FB_BFGUI_REST_SPRT_HTTP_SVR_ADPT_N</w:t>
+      </w:r>
+      <w:r>
+        <w:t>3’</w:t>
+      </w:r>
+    </w:p>
+    <w:p>
+      <w:pPr>
+        <w:numPr>
+          <w:ilvl w:val="0"/>
+          <w:numId w:val="36"/>
+        </w:numPr>
+        <w:spacing w:before="100" w:beforeAutospacing="1" w:after="100" w:afterAutospacing="1" w:line="240" w:lineRule="auto"/>
+      </w:pPr>
+      <w:r>
+        <w:t>Set the Environment as ‘node3’</w:t>
+      </w:r>
+    </w:p>
+    <w:p>
+      <w:pPr>
+        <w:numPr>
+          <w:ilvl w:val="0"/>
+          <w:numId w:val="36"/>
+        </w:numPr>
+        <w:spacing w:before="100" w:beforeAutospacing="1" w:after="100" w:afterAutospacing="1" w:line="240" w:lineRule="auto"/>
+      </w:pPr>
+      <w:r>
+        <w:t>Click ‘next’</w:t>
+      </w:r>
+    </w:p>
+    <w:p>
+      <w:pPr>
+        <w:numPr>
+          <w:ilvl w:val="0"/>
+          <w:numId w:val="36"/>
+        </w:numPr>
+        <w:spacing w:before="100" w:beforeAutospacing="1" w:after="100" w:afterAutospacing="1" w:line="240" w:lineRule="auto"/>
+      </w:pPr>
+      <w:r>
+        <w:t>Set the Perimeter Server Name as ‘node3 &amp; local’</w:t>
+      </w:r>
+    </w:p>
+    <w:p>
+      <w:pPr>
+        <w:numPr>
+          <w:ilvl w:val="0"/>
+          <w:numId w:val="36"/>
+        </w:numPr>
+        <w:spacing w:before="100" w:beforeAutospacing="1" w:after="100" w:afterAutospacing="1" w:line="240" w:lineRule="auto"/>
+      </w:pPr>
+      <w:r>
+        <w:t>Click ‘Save’ and ‘Finish</w:t>
+      </w:r>
+    </w:p>
+    <w:p>
+      <w:pPr>
+        <w:numPr>
+          <w:ilvl w:val="0"/>
+          <w:numId w:val="37"/>
+        </w:numPr>
+        <w:spacing w:before="100" w:beforeAutospacing="1" w:after="100" w:afterAutospacing="1" w:line="240" w:lineRule="auto"/>
+      </w:pPr>
+      <w:r>
+        <w:t xml:space="preserve">From the Administration Menu, select </w:t>
+      </w:r>
+      <w:r>
+        <w:t>Deployment &gt; Services &gt; Configuration</w:t>
+      </w:r>
+    </w:p>
+    <w:p>
+      <w:pPr>
+        <w:numPr>
+          <w:ilvl w:val="0"/>
+          <w:numId w:val="37"/>
+        </w:numPr>
+        <w:spacing w:before="100" w:beforeAutospacing="1" w:after="100" w:afterAutospacing="1" w:line="240" w:lineRule="auto"/>
+      </w:pPr>
+      <w:r>
+        <w:t>Search for ‘</w:t>
+      </w:r>
+      <w:r>
+        <w:t>FB_BFGUI_REST_SPRT_HTTP_SVR_ADPT_N1</w:t>
+      </w:r>
+      <w:r>
+        <w:t>’</w:t>
+      </w:r>
+    </w:p>
+    <w:p>
+      <w:pPr>
+        <w:numPr>
+          <w:ilvl w:val="0"/>
+          <w:numId w:val="37"/>
+        </w:numPr>
+        <w:spacing w:before="100" w:beforeAutospacing="1" w:after="100" w:afterAutospacing="1" w:line="240" w:lineRule="auto"/>
+      </w:pPr>
+      <w:r>
+        <w:t xml:space="preserve">Click ‘copy’ </w:t>
+      </w:r>
+    </w:p>
+    <w:p>
+      <w:pPr>
+        <w:numPr>
+          <w:ilvl w:val="0"/>
+          <w:numId w:val="37"/>
+        </w:numPr>
+        <w:spacing w:before="100" w:beforeAutospacing="1" w:after="100" w:afterAutospacing="1" w:line="240" w:lineRule="auto"/>
+      </w:pPr>
+      <w:r>
+        <w:t>Change the name to ‘</w:t>
+      </w:r>
+      <w:r>
+        <w:t>FB_BFGUI_REST_SPRT_HTTP_SVR_ADPT_N</w:t>
+      </w:r>
+      <w:r>
+        <w:t>4’</w:t>
+      </w:r>
+    </w:p>
+    <w:p>
+      <w:pPr>
+        <w:numPr>
+          <w:ilvl w:val="0"/>
+          <w:numId w:val="37"/>
+        </w:numPr>
+        <w:spacing w:before="100" w:beforeAutospacing="1" w:after="100" w:afterAutospacing="1" w:line="240" w:lineRule="auto"/>
+      </w:pPr>
+      <w:r>
+        <w:t>Set the Environment as ‘node4’</w:t>
+      </w:r>
+    </w:p>
+    <w:p>
+      <w:pPr>
+        <w:numPr>
+          <w:ilvl w:val="0"/>
+          <w:numId w:val="37"/>
+        </w:numPr>
+        <w:spacing w:before="100" w:beforeAutospacing="1" w:after="100" w:afterAutospacing="1" w:line="240" w:lineRule="auto"/>
+      </w:pPr>
+      <w:r>
+        <w:t>Click ‘next’</w:t>
+      </w:r>
+    </w:p>
+    <w:p>
+      <w:pPr>
+        <w:numPr>
+          <w:ilvl w:val="0"/>
+          <w:numId w:val="37"/>
+        </w:numPr>
+        <w:spacing w:before="100" w:beforeAutospacing="1" w:after="100" w:afterAutospacing="1" w:line="240" w:lineRule="auto"/>
+      </w:pPr>
+      <w:r>
+        <w:t>Set the Perimeter Server Name as ‘node4 &amp; local’</w:t>
+      </w:r>
+    </w:p>
+    <w:p>
+      <w:pPr>
+        <w:numPr>
+          <w:ilvl w:val="0"/>
+          <w:numId w:val="37"/>
+        </w:numPr>
+        <w:spacing w:before="100" w:beforeAutospacing="1" w:after="100" w:afterAutospacing="1" w:line="240" w:lineRule="auto"/>
+      </w:pPr>
+      <w:r>
+        <w:t>Click ‘Save’ and ‘Finish’</w:t>
+      </w:r>
+    </w:p>
+    <w:p>
+      <w:pPr>
+        <w:numPr>
+          <w:ilvl w:val="0"/>
+          <w:numId w:val="38"/>
+        </w:numPr>
+        <w:spacing w:before="100" w:beforeAutospacing="1" w:after="100" w:afterAutospacing="1" w:line="240" w:lineRule="auto"/>
+      </w:pPr>
+      <w:r>
+        <w:t xml:space="preserve">From the Administration Menu, select </w:t>
+      </w:r>
+      <w:r>
+        <w:t>Deployment &gt; Services &gt; Configuration</w:t>
+      </w:r>
+    </w:p>
+    <w:p>
+      <w:pPr>
+        <w:numPr>
+          <w:ilvl w:val="0"/>
+          <w:numId w:val="38"/>
+        </w:numPr>
+        <w:spacing w:before="100" w:beforeAutospacing="1" w:after="100" w:afterAutospacing="1" w:line="240" w:lineRule="auto"/>
+      </w:pPr>
+      <w:r>
+        <w:t>Search for ‘</w:t>
+      </w:r>
+      <w:r>
+        <w:t>FB_REST_AUTH_HTTP_SVR_ADPT_N1</w:t>
+      </w:r>
+      <w:r>
+        <w:t>’</w:t>
+      </w:r>
+    </w:p>
+    <w:p>
+      <w:pPr>
+        <w:numPr>
+          <w:ilvl w:val="0"/>
+          <w:numId w:val="38"/>
+        </w:numPr>
+        <w:spacing w:before="100" w:beforeAutospacing="1" w:after="100" w:afterAutospacing="1" w:line="240" w:lineRule="auto"/>
+      </w:pPr>
+      <w:r>
+        <w:t xml:space="preserve">Click ‘copy’ </w:t>
+      </w:r>
+    </w:p>
+    <w:p>
+      <w:pPr>
+        <w:numPr>
+          <w:ilvl w:val="0"/>
+          <w:numId w:val="38"/>
+        </w:numPr>
+        <w:spacing w:before="100" w:beforeAutospacing="1" w:after="100" w:afterAutospacing="1" w:line="240" w:lineRule="auto"/>
+      </w:pPr>
+      <w:r>
+        <w:t>Change the name to ‘</w:t>
+      </w:r>
+      <w:r>
+        <w:t>FB_REST_AUTH_HTTP_SVR_ADPT_N</w:t>
+      </w:r>
+      <w:r>
+        <w:t>3’</w:t>
+      </w:r>
+    </w:p>
+    <w:p>
+      <w:pPr>
+        <w:numPr>
+          <w:ilvl w:val="0"/>
+          <w:numId w:val="38"/>
+        </w:numPr>
+        <w:spacing w:before="100" w:beforeAutospacing="1" w:after="100" w:afterAutospacing="1" w:line="240" w:lineRule="auto"/>
+      </w:pPr>
+      <w:r>
+        <w:t>Set the Environment as ‘node3’</w:t>
+      </w:r>
+    </w:p>
+    <w:p>
+      <w:pPr>
+        <w:numPr>
+          <w:ilvl w:val="0"/>
+          <w:numId w:val="38"/>
+        </w:numPr>
+        <w:spacing w:before="100" w:beforeAutospacing="1" w:after="100" w:afterAutospacing="1" w:line="240" w:lineRule="auto"/>
+      </w:pPr>
+      <w:r>
+        <w:t>Click ‘next’</w:t>
+      </w:r>
+    </w:p>
+    <w:p>
+      <w:pPr>
+        <w:numPr>
+          <w:ilvl w:val="0"/>
+          <w:numId w:val="38"/>
+        </w:numPr>
+        <w:spacing w:before="100" w:beforeAutospacing="1" w:after="100" w:afterAutospacing="1" w:line="240" w:lineRule="auto"/>
+      </w:pPr>
+      <w:r>
+        <w:t>Set the Perimeter Server Name as ‘node3 &amp; local’</w:t>
+      </w:r>
+    </w:p>
+    <w:p>
+      <w:pPr>
+        <w:numPr>
+          <w:ilvl w:val="0"/>
+          <w:numId w:val="38"/>
+        </w:numPr>
+        <w:spacing w:before="100" w:beforeAutospacing="1" w:after="100" w:afterAutospacing="1" w:line="240" w:lineRule="auto"/>
+      </w:pPr>
+      <w:r>
+        <w:t>Click ‘Save’ and ‘Finish’</w:t>
+      </w:r>
+    </w:p>
+    <w:p>
+      <w:pPr>
+        <w:numPr>
+          <w:ilvl w:val="0"/>
+          <w:numId w:val="39"/>
+        </w:numPr>
+        <w:spacing w:before="100" w:beforeAutospacing="1" w:after="100" w:afterAutospacing="1" w:line="240" w:lineRule="auto"/>
+      </w:pPr>
+      <w:r>
+        <w:t xml:space="preserve">From the Administration Menu, select </w:t>
+      </w:r>
+      <w:r>
+        <w:t>Deployment &gt; Services &gt; Configuration</w:t>
+      </w:r>
+    </w:p>
+    <w:p>
+      <w:pPr>
+        <w:numPr>
+          <w:ilvl w:val="0"/>
+          <w:numId w:val="39"/>
+        </w:numPr>
+        <w:spacing w:before="100" w:beforeAutospacing="1" w:after="100" w:afterAutospacing="1" w:line="240" w:lineRule="auto"/>
+      </w:pPr>
+      <w:r>
+        <w:t>Search for ‘</w:t>
+      </w:r>
+      <w:r>
+        <w:t>FB_REST_AUTH_HTTP_SVR_ADPT_N1</w:t>
+      </w:r>
+      <w:r>
+        <w:t>’</w:t>
+      </w:r>
+    </w:p>
+    <w:p>
+      <w:pPr>
+        <w:numPr>
+          <w:ilvl w:val="0"/>
+          <w:numId w:val="39"/>
+        </w:numPr>
+        <w:spacing w:before="100" w:beforeAutospacing="1" w:after="100" w:afterAutospacing="1" w:line="240" w:lineRule="auto"/>
+      </w:pPr>
+      <w:r>
+        <w:t xml:space="preserve">Click ‘copy’ </w:t>
+      </w:r>
+    </w:p>
+    <w:p>
+      <w:pPr>
+        <w:numPr>
+          <w:ilvl w:val="0"/>
+          <w:numId w:val="39"/>
+        </w:numPr>
+        <w:spacing w:before="100" w:beforeAutospacing="1" w:after="100" w:afterAutospacing="1" w:line="240" w:lineRule="auto"/>
+      </w:pPr>
+      <w:r>
+        <w:t>Change the name to ‘</w:t>
+      </w:r>
+      <w:r>
+        <w:t>FB_REST_AUTH_HTTP_SVR_ADPT_N</w:t>
+      </w:r>
+      <w:r>
+        <w:t>4’</w:t>
+      </w:r>
+    </w:p>
+    <w:p>
+      <w:pPr>
+        <w:numPr>
+          <w:ilvl w:val="0"/>
+          <w:numId w:val="39"/>
+        </w:numPr>
+        <w:spacing w:before="100" w:beforeAutospacing="1" w:after="100" w:afterAutospacing="1" w:line="240" w:lineRule="auto"/>
+      </w:pPr>
+      <w:r>
+        <w:lastRenderedPageBreak/>
+        <w:t>Set the Environment as ‘node4’</w:t>
+      </w:r>
+    </w:p>
+    <w:p>
+      <w:pPr>
+        <w:numPr>
+          <w:ilvl w:val="0"/>
+          <w:numId w:val="39"/>
+        </w:numPr>
+        <w:spacing w:before="100" w:beforeAutospacing="1" w:after="100" w:afterAutospacing="1" w:line="240" w:lineRule="auto"/>
+      </w:pPr>
+      <w:r>
+        <w:t>Click ‘next’</w:t>
+      </w:r>
+    </w:p>
+    <w:p>
+      <w:pPr>
+        <w:numPr>
+          <w:ilvl w:val="0"/>
+          <w:numId w:val="39"/>
+        </w:numPr>
+        <w:spacing w:before="100" w:beforeAutospacing="1" w:after="100" w:afterAutospacing="1" w:line="240" w:lineRule="auto"/>
+      </w:pPr>
+      <w:r>
+        <w:t>Set the Perimeter Server Name as ‘node4 &amp; local’</w:t>
+      </w:r>
+    </w:p>
+    <w:p>
+      <w:pPr>
+        <w:numPr>
+          <w:ilvl w:val="0"/>
+          <w:numId w:val="39"/>
+        </w:numPr>
+        <w:spacing w:before="100" w:beforeAutospacing="1" w:after="100" w:afterAutospacing="1" w:line="240" w:lineRule="auto"/>
+      </w:pPr>
+      <w:r>
+        <w:t>Click ‘Save’ and ‘Finish’</w:t>
+      </w:r>
+    </w:p>
+    <w:p>
+      <w:pPr>
+        <w:spacing w:before="100" w:beforeAutospacing="1" w:after="100" w:afterAutospacing="1" w:line="240" w:lineRule="auto"/>
+        <w:rPr>
+          <w:rFonts w:ascii="Times New Roman" w:eastAsia="Times New Roman" w:hAnsi="Times New Roman" w:cs="Times New Roman"/>
+          <w:sz w:val="24"/>
+          <w:szCs w:val="24"/>
+          <w:lang w:val="en-IN" w:eastAsia="en-IN"/>
+        </w:rPr>
       </w:pPr>
       <w:r>
         <w:rPr>
@@ -1001,472 +1468,9 @@
           <w:szCs w:val="36"/>
           <w:lang w:val="en-IN" w:eastAsia="en-IN"/>
         </w:rPr>
-        <w:t>Copy HTTP Server Adapters for nodes 3 &amp; 4</w:t>
-      </w:r>
-    </w:p>
-    <w:p>
-      <w:pPr>
-        <w:rPr>
-          <w:rFonts w:eastAsia="Times New Roman"/>
-          <w:lang w:val="en-IN" w:eastAsia="en-IN"/>
-        </w:rPr>
-      </w:pPr>
-      <w:r>
-        <w:rPr>
-          <w:rFonts w:eastAsia="Times New Roman"/>
-          <w:lang w:val="en-IN" w:eastAsia="en-IN"/>
-        </w:rPr>
-        <w:t>The BFGUI deployment script only creates HTTP Server Adapter configurations for node1 and node2. Adapters for node3 and node4 must be created.</w:t>
-      </w:r>
-    </w:p>
-    <w:p>
-      <w:pPr>
-        <w:numPr>
-          <w:ilvl w:val="0"/>
-          <w:numId w:val="36"/>
-        </w:numPr>
-        <w:spacing w:before="100" w:beforeAutospacing="1" w:after="100" w:afterAutospacing="1" w:line="240" w:lineRule="auto"/>
-      </w:pPr>
-      <w:r>
-        <w:t xml:space="preserve">From the Administration Menu, select </w:t>
-      </w:r>
-      <w:r>
-        <w:t>Deployment &gt; Services &gt; Configuration</w:t>
-      </w:r>
-    </w:p>
-    <w:p>
-      <w:pPr>
-        <w:numPr>
-          <w:ilvl w:val="0"/>
-          <w:numId w:val="36"/>
-        </w:numPr>
-        <w:spacing w:before="100" w:beforeAutospacing="1" w:after="100" w:afterAutospacing="1" w:line="240" w:lineRule="auto"/>
-      </w:pPr>
-      <w:r>
-        <w:t>Search for ‘</w:t>
-      </w:r>
-      <w:r>
-        <w:t>FB_BFGUI_REST_SPRT_HTTP_SVR_ADPT_N1</w:t>
-      </w:r>
-      <w:r>
-        <w:t>’</w:t>
-      </w:r>
-    </w:p>
-    <w:p>
-      <w:pPr>
-        <w:numPr>
-          <w:ilvl w:val="0"/>
-          <w:numId w:val="36"/>
-        </w:numPr>
-        <w:spacing w:before="100" w:beforeAutospacing="1" w:after="100" w:afterAutospacing="1" w:line="240" w:lineRule="auto"/>
-      </w:pPr>
-      <w:r>
-        <w:t xml:space="preserve">Click ‘copy’ </w:t>
-      </w:r>
-    </w:p>
-    <w:p>
-      <w:pPr>
-        <w:numPr>
-          <w:ilvl w:val="0"/>
-          <w:numId w:val="36"/>
-        </w:numPr>
-        <w:spacing w:before="100" w:beforeAutospacing="1" w:after="100" w:afterAutospacing="1" w:line="240" w:lineRule="auto"/>
-      </w:pPr>
-      <w:r>
-        <w:t>Change the name to ‘</w:t>
-      </w:r>
-      <w:r>
-        <w:t>FB_BFGUI_REST_SPRT_HTTP_SVR_ADPT_N</w:t>
-      </w:r>
-      <w:r>
-        <w:t>3’</w:t>
-      </w:r>
-    </w:p>
-    <w:p>
-      <w:pPr>
-        <w:numPr>
-          <w:ilvl w:val="0"/>
-          <w:numId w:val="36"/>
-        </w:numPr>
-        <w:spacing w:before="100" w:beforeAutospacing="1" w:after="100" w:afterAutospacing="1" w:line="240" w:lineRule="auto"/>
-      </w:pPr>
-      <w:r>
-        <w:t>Set the Environment as ‘node3’</w:t>
-      </w:r>
-    </w:p>
-    <w:p>
-      <w:pPr>
-        <w:numPr>
-          <w:ilvl w:val="0"/>
-          <w:numId w:val="36"/>
-        </w:numPr>
-        <w:spacing w:before="100" w:beforeAutospacing="1" w:after="100" w:afterAutospacing="1" w:line="240" w:lineRule="auto"/>
-      </w:pPr>
-      <w:r>
-        <w:t>Click ‘next’</w:t>
-      </w:r>
-    </w:p>
-    <w:p>
-      <w:pPr>
-        <w:numPr>
-          <w:ilvl w:val="0"/>
-          <w:numId w:val="36"/>
-        </w:numPr>
-        <w:spacing w:before="100" w:beforeAutospacing="1" w:after="100" w:afterAutospacing="1" w:line="240" w:lineRule="auto"/>
-      </w:pPr>
-      <w:r>
-        <w:t>Set the Perimeter Server Name as ‘node3 &amp; local’</w:t>
-      </w:r>
-    </w:p>
-    <w:p>
-      <w:pPr>
-        <w:numPr>
-          <w:ilvl w:val="0"/>
-          <w:numId w:val="36"/>
-        </w:numPr>
-        <w:spacing w:before="100" w:beforeAutospacing="1" w:after="100" w:afterAutospacing="1" w:line="240" w:lineRule="auto"/>
-      </w:pPr>
-      <w:r>
-        <w:t>Click ‘Save’ and ‘Finish</w:t>
-      </w:r>
-    </w:p>
-    <w:p>
-      <w:pPr>
-        <w:numPr>
-          <w:ilvl w:val="0"/>
-          <w:numId w:val="37"/>
-        </w:numPr>
-        <w:spacing w:before="100" w:beforeAutospacing="1" w:after="100" w:afterAutospacing="1" w:line="240" w:lineRule="auto"/>
-      </w:pPr>
-      <w:r>
-        <w:t xml:space="preserve">From the Administration Menu, select </w:t>
-      </w:r>
-      <w:r>
-        <w:t>Deployment &gt; Services &gt; Configuration</w:t>
-      </w:r>
-    </w:p>
-    <w:p>
-      <w:pPr>
-        <w:numPr>
-          <w:ilvl w:val="0"/>
-          <w:numId w:val="37"/>
-        </w:numPr>
-        <w:spacing w:before="100" w:beforeAutospacing="1" w:after="100" w:afterAutospacing="1" w:line="240" w:lineRule="auto"/>
-      </w:pPr>
-      <w:r>
-        <w:t>Search for ‘</w:t>
-      </w:r>
-      <w:r>
-        <w:t>FB_BFGUI_REST_SPRT_HTTP_SVR_ADPT_N1</w:t>
-      </w:r>
-      <w:r>
-        <w:t>’</w:t>
-      </w:r>
-    </w:p>
-    <w:p>
-      <w:pPr>
-        <w:numPr>
-          <w:ilvl w:val="0"/>
-          <w:numId w:val="37"/>
-        </w:numPr>
-        <w:spacing w:before="100" w:beforeAutospacing="1" w:after="100" w:afterAutospacing="1" w:line="240" w:lineRule="auto"/>
-      </w:pPr>
-      <w:r>
-        <w:t xml:space="preserve">Click ‘copy’ </w:t>
-      </w:r>
-    </w:p>
-    <w:p>
-      <w:pPr>
-        <w:numPr>
-          <w:ilvl w:val="0"/>
-          <w:numId w:val="37"/>
-        </w:numPr>
-        <w:spacing w:before="100" w:beforeAutospacing="1" w:after="100" w:afterAutospacing="1" w:line="240" w:lineRule="auto"/>
-      </w:pPr>
-      <w:r>
-        <w:t>Change the name to ‘</w:t>
-      </w:r>
-      <w:r>
-        <w:t>FB_BFGUI_REST_SPRT_HTTP_SVR_ADPT_N</w:t>
-      </w:r>
-      <w:r>
-        <w:t>4’</w:t>
-      </w:r>
-    </w:p>
-    <w:p>
-      <w:pPr>
-        <w:numPr>
-          <w:ilvl w:val="0"/>
-          <w:numId w:val="37"/>
-        </w:numPr>
-        <w:spacing w:before="100" w:beforeAutospacing="1" w:after="100" w:afterAutospacing="1" w:line="240" w:lineRule="auto"/>
-      </w:pPr>
-      <w:r>
-        <w:t>Set the Environment as ‘node4’</w:t>
-      </w:r>
-    </w:p>
-    <w:p>
-      <w:pPr>
-        <w:numPr>
-          <w:ilvl w:val="0"/>
-          <w:numId w:val="37"/>
-        </w:numPr>
-        <w:spacing w:before="100" w:beforeAutospacing="1" w:after="100" w:afterAutospacing="1" w:line="240" w:lineRule="auto"/>
-      </w:pPr>
-      <w:r>
-        <w:t>Click ‘next’</w:t>
-      </w:r>
-    </w:p>
-    <w:p>
-      <w:pPr>
-        <w:numPr>
-          <w:ilvl w:val="0"/>
-          <w:numId w:val="37"/>
-        </w:numPr>
-        <w:spacing w:before="100" w:beforeAutospacing="1" w:after="100" w:afterAutospacing="1" w:line="240" w:lineRule="auto"/>
-      </w:pPr>
-      <w:r>
-        <w:t>Set the Perimeter Server Name as ‘node4 &amp; local’</w:t>
-      </w:r>
-    </w:p>
-    <w:p>
-      <w:pPr>
-        <w:numPr>
-          <w:ilvl w:val="0"/>
-          <w:numId w:val="37"/>
-        </w:numPr>
-        <w:spacing w:before="100" w:beforeAutospacing="1" w:after="100" w:afterAutospacing="1" w:line="240" w:lineRule="auto"/>
-      </w:pPr>
-      <w:r>
-        <w:t>Click ‘Save’ and ‘Finish’</w:t>
-      </w:r>
-    </w:p>
-    <w:p>
-      <w:pPr>
-        <w:numPr>
-          <w:ilvl w:val="0"/>
-          <w:numId w:val="38"/>
-        </w:numPr>
-        <w:spacing w:before="100" w:beforeAutospacing="1" w:after="100" w:afterAutospacing="1" w:line="240" w:lineRule="auto"/>
-      </w:pPr>
-      <w:r>
-        <w:t xml:space="preserve">From the Administration Menu, select </w:t>
-      </w:r>
-      <w:r>
-        <w:t>Deployment &gt; Services &gt; Configuration</w:t>
-      </w:r>
-    </w:p>
-    <w:p>
-      <w:pPr>
-        <w:numPr>
-          <w:ilvl w:val="0"/>
-          <w:numId w:val="38"/>
-        </w:numPr>
-        <w:spacing w:before="100" w:beforeAutospacing="1" w:after="100" w:afterAutospacing="1" w:line="240" w:lineRule="auto"/>
-      </w:pPr>
-      <w:r>
-        <w:t>Search for ‘</w:t>
-      </w:r>
-      <w:r>
-        <w:t>FB_REST_AUTH_HTTP_SVR_ADPT_N1</w:t>
-      </w:r>
-      <w:r>
-        <w:t>’</w:t>
-      </w:r>
-    </w:p>
-    <w:p>
-      <w:pPr>
-        <w:numPr>
-          <w:ilvl w:val="0"/>
-          <w:numId w:val="38"/>
-        </w:numPr>
-        <w:spacing w:before="100" w:beforeAutospacing="1" w:after="100" w:afterAutospacing="1" w:line="240" w:lineRule="auto"/>
-      </w:pPr>
-      <w:r>
-        <w:t xml:space="preserve">Click ‘copy’ </w:t>
-      </w:r>
-    </w:p>
-    <w:p>
-      <w:pPr>
-        <w:numPr>
-          <w:ilvl w:val="0"/>
-          <w:numId w:val="38"/>
-        </w:numPr>
-        <w:spacing w:before="100" w:beforeAutospacing="1" w:after="100" w:afterAutospacing="1" w:line="240" w:lineRule="auto"/>
-      </w:pPr>
-      <w:r>
-        <w:t>Change the name to ‘</w:t>
-      </w:r>
-      <w:r>
-        <w:t>FB_REST_AUTH_HTTP_SVR_ADPT_N</w:t>
-      </w:r>
-      <w:r>
-        <w:t>3’</w:t>
-      </w:r>
-    </w:p>
-    <w:p>
-      <w:pPr>
-        <w:numPr>
-          <w:ilvl w:val="0"/>
-          <w:numId w:val="38"/>
-        </w:numPr>
-        <w:spacing w:before="100" w:beforeAutospacing="1" w:after="100" w:afterAutospacing="1" w:line="240" w:lineRule="auto"/>
-      </w:pPr>
-      <w:r>
-        <w:t>Set the Environment as ‘node3’</w:t>
-      </w:r>
-    </w:p>
-    <w:p>
-      <w:pPr>
-        <w:numPr>
-          <w:ilvl w:val="0"/>
-          <w:numId w:val="38"/>
-        </w:numPr>
-        <w:spacing w:before="100" w:beforeAutospacing="1" w:after="100" w:afterAutospacing="1" w:line="240" w:lineRule="auto"/>
-      </w:pPr>
-      <w:r>
-        <w:t>Click ‘next’</w:t>
-      </w:r>
-    </w:p>
-    <w:p>
-      <w:pPr>
-        <w:numPr>
-          <w:ilvl w:val="0"/>
-          <w:numId w:val="38"/>
-        </w:numPr>
-        <w:spacing w:before="100" w:beforeAutospacing="1" w:after="100" w:afterAutospacing="1" w:line="240" w:lineRule="auto"/>
-      </w:pPr>
-      <w:r>
-        <w:t>Set the Perimeter Server Name as ‘node3 &amp; local’</w:t>
-      </w:r>
-    </w:p>
-    <w:p>
-      <w:pPr>
-        <w:numPr>
-          <w:ilvl w:val="0"/>
-          <w:numId w:val="38"/>
-        </w:numPr>
-        <w:spacing w:before="100" w:beforeAutospacing="1" w:after="100" w:afterAutospacing="1" w:line="240" w:lineRule="auto"/>
-      </w:pPr>
-      <w:r>
-        <w:t>Click ‘Save’ and ‘Finish’</w:t>
-      </w:r>
-    </w:p>
-    <w:p>
-      <w:pPr>
-        <w:numPr>
-          <w:ilvl w:val="0"/>
-          <w:numId w:val="39"/>
-        </w:numPr>
-        <w:spacing w:before="100" w:beforeAutospacing="1" w:after="100" w:afterAutospacing="1" w:line="240" w:lineRule="auto"/>
-      </w:pPr>
-      <w:r>
-        <w:t xml:space="preserve">From the Administration Menu, select </w:t>
-      </w:r>
-      <w:r>
-        <w:t>Deployment &gt; Services &gt; Configuration</w:t>
-      </w:r>
-    </w:p>
-    <w:p>
-      <w:pPr>
-        <w:numPr>
-          <w:ilvl w:val="0"/>
-          <w:numId w:val="39"/>
-        </w:numPr>
-        <w:spacing w:before="100" w:beforeAutospacing="1" w:after="100" w:afterAutospacing="1" w:line="240" w:lineRule="auto"/>
-      </w:pPr>
-      <w:r>
-        <w:lastRenderedPageBreak/>
-        <w:t>Search for ‘</w:t>
-      </w:r>
-      <w:r>
-        <w:t>FB_REST_AUTH_HTTP_SVR_ADPT_N1</w:t>
-      </w:r>
-      <w:r>
-        <w:t>’</w:t>
-      </w:r>
-    </w:p>
-    <w:p>
-      <w:pPr>
-        <w:numPr>
-          <w:ilvl w:val="0"/>
-          <w:numId w:val="39"/>
-        </w:numPr>
-        <w:spacing w:before="100" w:beforeAutospacing="1" w:after="100" w:afterAutospacing="1" w:line="240" w:lineRule="auto"/>
-      </w:pPr>
-      <w:r>
-        <w:t xml:space="preserve">Click ‘copy’ </w:t>
-      </w:r>
-    </w:p>
-    <w:p>
-      <w:pPr>
-        <w:numPr>
-          <w:ilvl w:val="0"/>
-          <w:numId w:val="39"/>
-        </w:numPr>
-        <w:spacing w:before="100" w:beforeAutospacing="1" w:after="100" w:afterAutospacing="1" w:line="240" w:lineRule="auto"/>
-      </w:pPr>
-      <w:r>
-        <w:t>Change the name to ‘</w:t>
-      </w:r>
-      <w:r>
-        <w:t>FB_REST_AUTH_HTTP_SVR_ADPT_N</w:t>
-      </w:r>
-      <w:r>
-        <w:t>4’</w:t>
-      </w:r>
-    </w:p>
-    <w:p>
-      <w:pPr>
-        <w:numPr>
-          <w:ilvl w:val="0"/>
-          <w:numId w:val="39"/>
-        </w:numPr>
-        <w:spacing w:before="100" w:beforeAutospacing="1" w:after="100" w:afterAutospacing="1" w:line="240" w:lineRule="auto"/>
-      </w:pPr>
-      <w:r>
-        <w:t>Set the Environment as ‘node4’</w:t>
-      </w:r>
-    </w:p>
-    <w:p>
-      <w:pPr>
-        <w:numPr>
-          <w:ilvl w:val="0"/>
-          <w:numId w:val="39"/>
-        </w:numPr>
-        <w:spacing w:before="100" w:beforeAutospacing="1" w:after="100" w:afterAutospacing="1" w:line="240" w:lineRule="auto"/>
-      </w:pPr>
-      <w:r>
-        <w:t>Click ‘next’</w:t>
-      </w:r>
-    </w:p>
-    <w:p>
-      <w:pPr>
-        <w:numPr>
-          <w:ilvl w:val="0"/>
-          <w:numId w:val="39"/>
-        </w:numPr>
-        <w:spacing w:before="100" w:beforeAutospacing="1" w:after="100" w:afterAutospacing="1" w:line="240" w:lineRule="auto"/>
-      </w:pPr>
-      <w:r>
-        <w:t>Set the Perimeter Server Name as ‘node4 &amp; local’</w:t>
-      </w:r>
-    </w:p>
-    <w:p>
-      <w:pPr>
-        <w:numPr>
-          <w:ilvl w:val="0"/>
-          <w:numId w:val="39"/>
-        </w:numPr>
-        <w:spacing w:before="100" w:beforeAutospacing="1" w:after="100" w:afterAutospacing="1" w:line="240" w:lineRule="auto"/>
-      </w:pPr>
-      <w:r>
-        <w:t>Click ‘Save’ and ‘Finish’</w:t>
-      </w:r>
-    </w:p>
-    <w:p>
-      <w:pPr>
-        <w:spacing w:before="100" w:beforeAutospacing="1" w:after="100" w:afterAutospacing="1" w:line="240" w:lineRule="auto"/>
+        <w:t>Certificate Creation</w:t>
+      </w:r>
+      <w:r>
         <w:rPr>
           <w:rFonts w:ascii="Times New Roman" w:eastAsia="Times New Roman" w:hAnsi="Times New Roman" w:cs="Times New Roman"/>
           <w:b/>
@@ -1475,7 +1479,8 @@
           <w:szCs w:val="36"/>
           <w:lang w:val="en-IN" w:eastAsia="en-IN"/>
         </w:rPr>
-      </w:pPr>
+        <w:t xml:space="preserve"> and Import</w:t>
+      </w:r>
       <w:r>
         <w:rPr>
           <w:rFonts w:ascii="Times New Roman" w:eastAsia="Times New Roman" w:hAnsi="Times New Roman" w:cs="Times New Roman"/>
@@ -1485,7 +1490,7 @@
           <w:szCs w:val="36"/>
           <w:lang w:val="en-IN" w:eastAsia="en-IN"/>
         </w:rPr>
-        <w:t>Run environment-config script</w:t>
+        <w:t xml:space="preserve"> :</w:t>
       </w:r>
     </w:p>
     <w:p>
@@ -1493,71 +1498,585 @@
         <w:pStyle w:val="ListParagraph"/>
         <w:numPr>
           <w:ilvl w:val="0"/>
-          <w:numId w:val="40"/>
-        </w:numPr>
-        <w:rPr>
-          <w:rFonts w:eastAsia="Times New Roman"/>
-          <w:lang w:val="en-IN" w:eastAsia="en-IN"/>
-        </w:rPr>
-      </w:pPr>
-      <w:r>
-        <w:rPr>
-          <w:rFonts w:eastAsia="Times New Roman"/>
-          <w:lang w:val="en-IN" w:eastAsia="en-IN"/>
-        </w:rPr>
-        <w:t xml:space="preserve">Run </w:t>
-      </w:r>
-      <w:r>
-        <w:rPr>
-          <w:rFonts w:eastAsia="Times New Roman"/>
-          <w:b/>
-          <w:i/>
-          <w:lang w:val="en-IN" w:eastAsia="en-IN"/>
-        </w:rPr>
-        <w:t>ibm_rbs_sir_applyEnvironmentConfig.sh</w:t>
-      </w:r>
-      <w:r>
-        <w:rPr>
-          <w:rFonts w:eastAsia="Times New Roman"/>
-          <w:lang w:val="en-IN" w:eastAsia="en-IN"/>
-        </w:rPr>
-        <w:t xml:space="preserve"> for the ‘BFGUI’ interface</w:t>
-      </w:r>
-      <w:r>
-        <w:rPr>
-          <w:rFonts w:eastAsia="Times New Roman"/>
-          <w:lang w:val="en-IN" w:eastAsia="en-IN"/>
-        </w:rPr>
-        <w:t xml:space="preserve"> and relevant environment</w:t>
-      </w:r>
-      <w:r>
-        <w:rPr>
-          <w:rFonts w:eastAsia="Times New Roman"/>
-          <w:lang w:val="en-IN" w:eastAsia="en-IN"/>
-        </w:rPr>
-        <w:t xml:space="preserve"> using the </w:t>
-      </w:r>
-      <w:r>
-        <w:rPr>
-          <w:rFonts w:eastAsia="Times New Roman"/>
-          <w:lang w:val="en-IN" w:eastAsia="en-IN"/>
-        </w:rPr>
-        <w:t xml:space="preserve">most recent </w:t>
-      </w:r>
-      <w:r>
-        <w:rPr>
-          <w:rFonts w:eastAsia="Times New Roman"/>
-          <w:lang w:val="en-IN" w:eastAsia="en-IN"/>
-        </w:rPr>
-        <w:t>master settings</w:t>
-      </w:r>
-      <w:r>
-        <w:rPr>
-          <w:rFonts w:eastAsia="Times New Roman"/>
-          <w:lang w:val="en-IN" w:eastAsia="en-IN"/>
-        </w:rPr>
-        <w:t xml:space="preserve"> config sheet.</w:t>
-      </w:r>
+          <w:numId w:val="20"/>
+        </w:numPr>
+        <w:shd w:val="clear" w:color="auto" w:fill="FFFFFF"/>
+        <w:spacing w:after="0" w:line="240" w:lineRule="auto"/>
+      </w:pPr>
+      <w:r>
+        <w:t>Generate CSR file (The reference in the CN is your reference code received from SNOW)</w:t>
+      </w:r>
+    </w:p>
+    <w:p>
+      <w:pPr>
+        <w:shd w:val="clear" w:color="auto" w:fill="FFFFFF"/>
+        <w:spacing w:after="0" w:line="240" w:lineRule="auto"/>
+      </w:pPr>
+      <w:r>
+        <w:t> </w:t>
+      </w:r>
+    </w:p>
+    <w:p>
+      <w:pPr>
+        <w:shd w:val="clear" w:color="auto" w:fill="FFFFFF"/>
+        <w:spacing w:after="0" w:line="240" w:lineRule="auto"/>
+      </w:pPr>
+      <w:r>
+        <w:t>/opt/</w:t>
+      </w:r>
+      <w:proofErr w:type="spellStart"/>
+      <w:r>
+        <w:t>nfast</w:t>
+      </w:r>
+      <w:proofErr w:type="spellEnd"/>
+      <w:r>
+        <w:t>/bin/</w:t>
+      </w:r>
+      <w:proofErr w:type="spellStart"/>
+      <w:r>
+        <w:t>openssl</w:t>
+      </w:r>
+      <w:proofErr w:type="spellEnd"/>
+      <w:r>
+        <w:t xml:space="preserve"> </w:t>
+      </w:r>
+      <w:proofErr w:type="spellStart"/>
+      <w:r>
+        <w:t>req</w:t>
+      </w:r>
+      <w:proofErr w:type="spellEnd"/>
+      <w:r>
+        <w:t xml:space="preserve"> -out </w:t>
+      </w:r>
+      <w:proofErr w:type="spellStart"/>
+      <w:r>
+        <w:t>CSRBFGUISIRNFT.csr</w:t>
+      </w:r>
+      <w:proofErr w:type="spellEnd"/>
+      <w:r>
+        <w:t xml:space="preserve"> -new -</w:t>
+      </w:r>
+      <w:proofErr w:type="spellStart"/>
+      <w:r>
+        <w:t>newkey</w:t>
+      </w:r>
+      <w:proofErr w:type="spellEnd"/>
+      <w:r>
+        <w:t xml:space="preserve"> rsa:2048 -nodes -subj "/CN=86993426/OU=Devices/OU=Proving G1 PKI Service/O=The Royal Bank of Scotland Group" -</w:t>
+      </w:r>
+      <w:proofErr w:type="spellStart"/>
+      <w:r>
+        <w:t>keyout</w:t>
+      </w:r>
+      <w:proofErr w:type="spellEnd"/>
+      <w:r>
+        <w:t xml:space="preserve"> </w:t>
+      </w:r>
+      <w:proofErr w:type="spellStart"/>
+      <w:r>
+        <w:t>privateKeyBFGSIRNFT.key</w:t>
+      </w:r>
+      <w:proofErr w:type="spellEnd"/>
+      <w:r>
+        <w:t> </w:t>
+      </w:r>
+    </w:p>
+    <w:p>
+      <w:pPr>
+        <w:pStyle w:val="ListParagraph"/>
+        <w:numPr>
+          <w:ilvl w:val="0"/>
+          <w:numId w:val="20"/>
+        </w:numPr>
+        <w:shd w:val="clear" w:color="auto" w:fill="FFFFFF"/>
+        <w:spacing w:after="0" w:line="240" w:lineRule="auto"/>
+      </w:pPr>
+      <w:r>
+        <w:t xml:space="preserve">Obtain DER certificate from portal using CSR and then convert it into </w:t>
+      </w:r>
+      <w:proofErr w:type="spellStart"/>
+      <w:r>
+        <w:t>pfx</w:t>
+      </w:r>
+      <w:proofErr w:type="spellEnd"/>
+    </w:p>
+    <w:p>
+      <w:pPr>
+        <w:shd w:val="clear" w:color="auto" w:fill="FFFFFF"/>
+        <w:spacing w:after="0" w:line="240" w:lineRule="auto"/>
+      </w:pPr>
+      <w:r>
+        <w:t>/opt/</w:t>
+      </w:r>
+      <w:proofErr w:type="spellStart"/>
+      <w:r>
+        <w:t>nfast</w:t>
+      </w:r>
+      <w:proofErr w:type="spellEnd"/>
+      <w:r>
+        <w:t>/bin/</w:t>
+      </w:r>
+      <w:proofErr w:type="spellStart"/>
+      <w:r>
+        <w:t>openssl</w:t>
+      </w:r>
+      <w:proofErr w:type="spellEnd"/>
+      <w:r>
+        <w:t xml:space="preserve"> pkcs12 -export -out </w:t>
+      </w:r>
+      <w:proofErr w:type="spellStart"/>
+      <w:r>
+        <w:t>BFG</w:t>
+      </w:r>
+      <w:r>
+        <w:t>U</w:t>
+      </w:r>
+      <w:r>
+        <w:t>I_</w:t>
+      </w:r>
+      <w:r>
+        <w:t>SIRNFT</w:t>
+      </w:r>
+      <w:r>
+        <w:t>_C</w:t>
+      </w:r>
+      <w:r>
+        <w:t>ERTIFICATE</w:t>
+      </w:r>
+      <w:r>
+        <w:t>.pfx</w:t>
+      </w:r>
+      <w:proofErr w:type="spellEnd"/>
+      <w:r>
+        <w:t xml:space="preserve"> -</w:t>
+      </w:r>
+      <w:proofErr w:type="spellStart"/>
+      <w:r>
+        <w:t>inkey</w:t>
+      </w:r>
+      <w:proofErr w:type="spellEnd"/>
+      <w:r>
+        <w:t xml:space="preserve"> BFG</w:t>
+      </w:r>
+      <w:r>
+        <w:t>U</w:t>
+      </w:r>
+      <w:r>
+        <w:t>I_</w:t>
+      </w:r>
+      <w:r>
+        <w:t>SIRNFT</w:t>
+      </w:r>
+      <w:r>
+        <w:t>_C</w:t>
+      </w:r>
+      <w:r>
+        <w:t>ERTIFICATE</w:t>
+      </w:r>
+      <w:r>
+        <w:t>_Key.txt -in BFG</w:t>
+      </w:r>
+      <w:r>
+        <w:t>U</w:t>
+      </w:r>
+      <w:r>
+        <w:t>I_</w:t>
+      </w:r>
+      <w:r>
+        <w:t>SIRNFT</w:t>
+      </w:r>
+      <w:r>
+        <w:t>_C</w:t>
+      </w:r>
+      <w:r>
+        <w:t>ERTIFICATE</w:t>
+      </w:r>
+      <w:r>
+        <w:t>.cer  -</w:t>
+      </w:r>
+      <w:proofErr w:type="spellStart"/>
+      <w:r>
+        <w:t>passout</w:t>
+      </w:r>
+      <w:proofErr w:type="spellEnd"/>
+      <w:r>
+        <w:t xml:space="preserve"> </w:t>
+      </w:r>
+      <w:proofErr w:type="spellStart"/>
+      <w:r>
+        <w:t>pass:password</w:t>
+      </w:r>
+      <w:proofErr w:type="spellEnd"/>
+      <w:r>
+        <w:t> </w:t>
+      </w:r>
+    </w:p>
+    <w:p>
+      <w:pPr>
+        <w:pStyle w:val="ListParagraph"/>
+        <w:numPr>
+          <w:ilvl w:val="0"/>
+          <w:numId w:val="19"/>
+        </w:numPr>
+        <w:shd w:val="clear" w:color="auto" w:fill="FFFFFF"/>
+        <w:spacing w:after="0" w:line="240" w:lineRule="auto"/>
+      </w:pPr>
+      <w:r>
+        <w:t>Use the above file</w:t>
+      </w:r>
+      <w:r>
+        <w:t xml:space="preserve"> and import that in </w:t>
+      </w:r>
+      <w:r>
+        <w:t>Sterling B2Bi</w:t>
+      </w:r>
+      <w:r>
+        <w:t xml:space="preserve"> System Certificates.</w:t>
+      </w:r>
+    </w:p>
+    <w:p>
+      <w:pPr>
+        <w:pStyle w:val="ListParagraph"/>
+        <w:numPr>
+          <w:ilvl w:val="0"/>
+          <w:numId w:val="19"/>
+        </w:numPr>
+        <w:shd w:val="clear" w:color="auto" w:fill="FFFFFF"/>
+        <w:spacing w:after="0" w:line="240" w:lineRule="auto"/>
+      </w:pPr>
+      <w:r>
+        <w:t xml:space="preserve">Rename the </w:t>
+      </w:r>
+      <w:proofErr w:type="spellStart"/>
+      <w:r>
+        <w:t>BFG</w:t>
+      </w:r>
+      <w:r>
+        <w:t>U</w:t>
+      </w:r>
+      <w:r>
+        <w:t>I_</w:t>
+      </w:r>
+      <w:r>
+        <w:t>SIRNFT</w:t>
+      </w:r>
+      <w:r>
+        <w:t>_C</w:t>
+      </w:r>
+      <w:r>
+        <w:t>ERTIFICATE</w:t>
+      </w:r>
+      <w:r>
+        <w:t>.pfx</w:t>
+      </w:r>
+      <w:proofErr w:type="spellEnd"/>
+      <w:r>
+        <w:t xml:space="preserve"> to </w:t>
+      </w:r>
+      <w:r>
+        <w:t>BFG</w:t>
+      </w:r>
+      <w:r>
+        <w:t>U</w:t>
+      </w:r>
+      <w:r>
+        <w:t>I_</w:t>
+      </w:r>
+      <w:r>
+        <w:t>SIRNFT</w:t>
+      </w:r>
+      <w:r>
+        <w:t>_C</w:t>
+      </w:r>
+      <w:r>
+        <w:t>ERTIFICATE</w:t>
+      </w:r>
+      <w:r>
+        <w:t>.p</w:t>
+      </w:r>
+      <w:r>
+        <w:t>12 and place the file in “/opt/ibm/sbi/install/liberty/wlp/usr/servers/SIServer/resources/security”.</w:t>
+      </w:r>
+    </w:p>
+    <w:p>
+      <w:pPr>
+        <w:pStyle w:val="ListParagraph"/>
+        <w:numPr>
+          <w:ilvl w:val="0"/>
+          <w:numId w:val="19"/>
+        </w:numPr>
+        <w:shd w:val="clear" w:color="auto" w:fill="FFFFFF"/>
+        <w:spacing w:after="0" w:line="240" w:lineRule="auto"/>
+      </w:pPr>
+      <w:r>
+        <w:t>Take the backup of server.xml file present at “/opt/</w:t>
+      </w:r>
+      <w:proofErr w:type="spellStart"/>
+      <w:r>
+        <w:t>ibm</w:t>
+      </w:r>
+      <w:proofErr w:type="spellEnd"/>
+      <w:r>
+        <w:t>/</w:t>
+      </w:r>
+      <w:proofErr w:type="spellStart"/>
+      <w:r>
+        <w:t>sbi</w:t>
+      </w:r>
+      <w:proofErr w:type="spellEnd"/>
+      <w:r>
+        <w:t>/install/liberty/</w:t>
+      </w:r>
+      <w:proofErr w:type="spellStart"/>
+      <w:r>
+        <w:t>wlp</w:t>
+      </w:r>
+      <w:proofErr w:type="spellEnd"/>
+      <w:r>
+        <w:t>/</w:t>
+      </w:r>
+      <w:proofErr w:type="spellStart"/>
+      <w:r>
+        <w:t>usr</w:t>
+      </w:r>
+      <w:proofErr w:type="spellEnd"/>
+      <w:r>
+        <w:t>/servers/</w:t>
+      </w:r>
+      <w:proofErr w:type="spellStart"/>
+      <w:r>
+        <w:t>SIServer</w:t>
+      </w:r>
+      <w:proofErr w:type="spellEnd"/>
+      <w:r>
+        <w:t>” and edit the file.</w:t>
+      </w:r>
+    </w:p>
+    <w:p>
+      <w:pPr>
+        <w:pStyle w:val="ListParagraph"/>
+        <w:numPr>
+          <w:ilvl w:val="0"/>
+          <w:numId w:val="19"/>
+        </w:numPr>
+        <w:shd w:val="clear" w:color="auto" w:fill="FFFFFF"/>
+        <w:spacing w:after="0" w:line="240" w:lineRule="auto"/>
+      </w:pPr>
+      <w:r>
+        <w:t xml:space="preserve">Look for </w:t>
+      </w:r>
+      <w:bookmarkStart w:id="0" w:name="_Hlk80636540"/>
+      <w:r>
+        <w:t>“</w:t>
+      </w:r>
+      <w:bookmarkEnd w:id="0"/>
+      <w:proofErr w:type="spellStart"/>
+      <w:r>
+        <w:t>keyStore</w:t>
+      </w:r>
+      <w:proofErr w:type="spellEnd"/>
+      <w:r>
+        <w:t>” xml tag and replace the existing tag with below data after changing the appropriate values.</w:t>
+      </w:r>
+      <w:r>
+        <w:t xml:space="preserve"> Save the file and restart </w:t>
+      </w:r>
+      <w:r>
+        <w:t xml:space="preserve">Sterling </w:t>
+      </w:r>
+      <w:r>
+        <w:t>B2Bi</w:t>
+      </w:r>
+      <w:r>
+        <w:t xml:space="preserve"> (we can perform this at last).</w:t>
+      </w:r>
+    </w:p>
+    <w:p>
+      <w:pPr>
+        <w:pStyle w:val="ListParagraph"/>
+        <w:shd w:val="clear" w:color="auto" w:fill="FFFFFF"/>
+        <w:spacing w:after="0" w:line="240" w:lineRule="auto"/>
+      </w:pPr>
+      <w:r>
+        <w:t>&lt;</w:t>
+      </w:r>
+      <w:proofErr w:type="spellStart"/>
+      <w:r>
+        <w:t>keyStore</w:t>
+      </w:r>
+      <w:proofErr w:type="spellEnd"/>
+      <w:r>
+        <w:t xml:space="preserve"> id="</w:t>
+      </w:r>
+      <w:proofErr w:type="spellStart"/>
+      <w:r>
+        <w:t>defaultKeyStore</w:t>
+      </w:r>
+      <w:proofErr w:type="spellEnd"/>
+      <w:r>
+        <w:t>" location="BFGUI_SIRNFT_CERTIFICATE.p12" password="password"&gt;&lt;/</w:t>
+      </w:r>
+      <w:proofErr w:type="spellStart"/>
+      <w:r>
+        <w:t>keyStore</w:t>
+      </w:r>
+      <w:proofErr w:type="spellEnd"/>
+      <w:r>
+        <w:t>&gt;</w:t>
+      </w:r>
+    </w:p>
+    <w:p>
+      <w:pPr>
+        <w:pStyle w:val="ListParagraph"/>
+        <w:numPr>
+          <w:ilvl w:val="0"/>
+          <w:numId w:val="19"/>
+        </w:numPr>
+        <w:shd w:val="clear" w:color="auto" w:fill="FFFFFF"/>
+        <w:spacing w:after="0" w:line="240" w:lineRule="auto"/>
+      </w:pPr>
+      <w:r>
+        <w:t xml:space="preserve">Concatenate the public cert and private cert into a </w:t>
+      </w:r>
+      <w:proofErr w:type="spellStart"/>
+      <w:r>
+        <w:t>pem</w:t>
+      </w:r>
+      <w:proofErr w:type="spellEnd"/>
+      <w:r>
+        <w:t xml:space="preserve"> file to upload to </w:t>
+      </w:r>
+      <w:proofErr w:type="spellStart"/>
+      <w:r>
+        <w:t>Tyk</w:t>
+      </w:r>
+      <w:proofErr w:type="spellEnd"/>
+    </w:p>
+    <w:p>
+      <w:pPr>
+        <w:shd w:val="clear" w:color="auto" w:fill="FFFFFF"/>
+        <w:spacing w:after="0" w:line="240" w:lineRule="auto"/>
+        <w:ind w:left="720"/>
+      </w:pPr>
+      <w:r>
+        <w:t>/opt/</w:t>
+      </w:r>
+      <w:proofErr w:type="spellStart"/>
+      <w:r>
+        <w:t>nfast</w:t>
+      </w:r>
+      <w:proofErr w:type="spellEnd"/>
+      <w:r>
+        <w:t>/bin/</w:t>
+      </w:r>
+      <w:proofErr w:type="spellStart"/>
+      <w:r>
+        <w:t>openssl</w:t>
+      </w:r>
+      <w:proofErr w:type="spellEnd"/>
+      <w:r>
+        <w:t xml:space="preserve"> x509 -in </w:t>
+      </w:r>
+      <w:proofErr w:type="spellStart"/>
+      <w:r>
+        <w:t>CSRBFGUISIRNFT.der</w:t>
+      </w:r>
+      <w:proofErr w:type="spellEnd"/>
+      <w:r>
+        <w:t xml:space="preserve"> -out </w:t>
+      </w:r>
+      <w:proofErr w:type="spellStart"/>
+      <w:r>
+        <w:t>BFGUISIRNFT.pem</w:t>
+      </w:r>
+      <w:proofErr w:type="spellEnd"/>
+    </w:p>
+    <w:p>
+      <w:pPr>
+        <w:shd w:val="clear" w:color="auto" w:fill="FFFFFF"/>
+        <w:spacing w:after="0" w:line="240" w:lineRule="auto"/>
+        <w:ind w:left="720"/>
+      </w:pPr>
+      <w:r>
+        <w:t> </w:t>
+      </w:r>
+    </w:p>
+    <w:p>
+      <w:pPr>
+        <w:shd w:val="clear" w:color="auto" w:fill="FFFFFF"/>
+        <w:spacing w:after="0" w:line="240" w:lineRule="auto"/>
+        <w:ind w:left="720"/>
+      </w:pPr>
+      <w:r>
+        <w:t>/opt/</w:t>
+      </w:r>
+      <w:proofErr w:type="spellStart"/>
+      <w:r>
+        <w:t>nfast</w:t>
+      </w:r>
+      <w:proofErr w:type="spellEnd"/>
+      <w:r>
+        <w:t>/bin/</w:t>
+      </w:r>
+      <w:proofErr w:type="spellStart"/>
+      <w:r>
+        <w:t>openssl</w:t>
+      </w:r>
+      <w:proofErr w:type="spellEnd"/>
+      <w:r>
+        <w:t xml:space="preserve"> </w:t>
+      </w:r>
+      <w:proofErr w:type="spellStart"/>
+      <w:r>
+        <w:t>rsa</w:t>
+      </w:r>
+      <w:proofErr w:type="spellEnd"/>
+      <w:r>
+        <w:t xml:space="preserve"> -in </w:t>
+      </w:r>
+      <w:proofErr w:type="spellStart"/>
+      <w:r>
+        <w:t>privateKeyBFGSIRNFT.key</w:t>
+      </w:r>
+      <w:proofErr w:type="spellEnd"/>
+      <w:r>
+        <w:t xml:space="preserve"> -out </w:t>
+      </w:r>
+      <w:proofErr w:type="spellStart"/>
+      <w:r>
+        <w:t>privateKeyBFGSIRNFT.pem</w:t>
+      </w:r>
+      <w:proofErr w:type="spellEnd"/>
+    </w:p>
+    <w:p>
+      <w:pPr>
+        <w:shd w:val="clear" w:color="auto" w:fill="FFFFFF"/>
+        <w:spacing w:after="0" w:line="240" w:lineRule="auto"/>
+        <w:ind w:left="720"/>
+      </w:pPr>
+      <w:r>
+        <w:t> </w:t>
+      </w:r>
+    </w:p>
+    <w:p>
+      <w:pPr>
+        <w:shd w:val="clear" w:color="auto" w:fill="FFFFFF"/>
+        <w:spacing w:after="0" w:line="240" w:lineRule="auto"/>
+        <w:ind w:left="720"/>
+      </w:pPr>
+      <w:r>
+        <w:t xml:space="preserve">Use cat to concatenate the </w:t>
+      </w:r>
+      <w:r>
+        <w:t>above both PEM files.</w:t>
+      </w:r>
+    </w:p>
+    <w:p>
+      <w:pPr>
+        <w:shd w:val="clear" w:color="auto" w:fill="FFFFFF"/>
+        <w:spacing w:after="0" w:line="240" w:lineRule="auto"/>
+        <w:ind w:left="720"/>
+      </w:pPr>
     </w:p>
     <w:p>
       <w:pPr>
@@ -1571,10 +2090,7 @@
           <w:lang w:val="en-IN" w:eastAsia="en-IN"/>
         </w:rPr>
       </w:pPr>
-    </w:p>
-    <w:p>
-      <w:pPr>
-        <w:spacing w:before="100" w:beforeAutospacing="1" w:after="100" w:afterAutospacing="1" w:line="240" w:lineRule="auto"/>
+      <w:r>
         <w:rPr>
           <w:rFonts w:ascii="Times New Roman" w:eastAsia="Times New Roman" w:hAnsi="Times New Roman" w:cs="Times New Roman"/>
           <w:b/>
@@ -1583,50 +2099,70 @@
           <w:szCs w:val="36"/>
           <w:lang w:val="en-IN" w:eastAsia="en-IN"/>
         </w:rPr>
-      </w:pPr>
-    </w:p>
-    <w:p>
-      <w:pPr>
-        <w:spacing w:before="100" w:beforeAutospacing="1" w:after="100" w:afterAutospacing="1" w:line="240" w:lineRule="auto"/>
-        <w:rPr>
-          <w:rFonts w:ascii="Times New Roman" w:eastAsia="Times New Roman" w:hAnsi="Times New Roman" w:cs="Times New Roman"/>
-          <w:sz w:val="24"/>
-          <w:szCs w:val="24"/>
+        <w:t>Run environment-config script</w:t>
+      </w:r>
+    </w:p>
+    <w:p>
+      <w:pPr>
+        <w:pStyle w:val="ListParagraph"/>
+        <w:numPr>
+          <w:ilvl w:val="0"/>
+          <w:numId w:val="40"/>
+        </w:numPr>
+        <w:rPr>
+          <w:rFonts w:eastAsia="Times New Roman"/>
           <w:lang w:val="en-IN" w:eastAsia="en-IN"/>
         </w:rPr>
       </w:pPr>
       <w:r>
         <w:rPr>
-          <w:rFonts w:ascii="Times New Roman" w:eastAsia="Times New Roman" w:hAnsi="Times New Roman" w:cs="Times New Roman"/>
+          <w:rFonts w:eastAsia="Times New Roman"/>
+          <w:lang w:val="en-IN" w:eastAsia="en-IN"/>
+        </w:rPr>
+        <w:t xml:space="preserve">On node 1, </w:t>
+      </w:r>
+      <w:r>
+        <w:rPr>
+          <w:rFonts w:eastAsia="Times New Roman"/>
+          <w:lang w:val="en-IN" w:eastAsia="en-IN"/>
+        </w:rPr>
+        <w:t xml:space="preserve">Run </w:t>
+      </w:r>
+      <w:r>
+        <w:rPr>
+          <w:rFonts w:eastAsia="Times New Roman"/>
           <w:b/>
-          <w:bCs/>
-          <w:sz w:val="36"/>
-          <w:szCs w:val="36"/>
+          <w:i/>
           <w:lang w:val="en-IN" w:eastAsia="en-IN"/>
         </w:rPr>
-        <w:t>Certificate Creation</w:t>
-      </w:r>
-      <w:r>
-        <w:rPr>
-          <w:rFonts w:ascii="Times New Roman" w:eastAsia="Times New Roman" w:hAnsi="Times New Roman" w:cs="Times New Roman"/>
-          <w:b/>
-          <w:bCs/>
-          <w:sz w:val="36"/>
-          <w:szCs w:val="36"/>
+        <w:t>ibm_rbs_sir_applyEnvironmentConfig.sh</w:t>
+      </w:r>
+      <w:r>
+        <w:rPr>
+          <w:rFonts w:eastAsia="Times New Roman"/>
           <w:lang w:val="en-IN" w:eastAsia="en-IN"/>
         </w:rPr>
-        <w:t xml:space="preserve"> and Import</w:t>
-      </w:r>
-      <w:r>
-        <w:rPr>
-          <w:rFonts w:ascii="Times New Roman" w:eastAsia="Times New Roman" w:hAnsi="Times New Roman" w:cs="Times New Roman"/>
-          <w:b/>
-          <w:bCs/>
-          <w:sz w:val="36"/>
-          <w:szCs w:val="36"/>
+        <w:t xml:space="preserve"> for the ‘BFGUI’ interface and relevant environment using the most recent master settings config sheet.</w:t>
+      </w:r>
+    </w:p>
+    <w:p>
+      <w:pPr>
+        <w:pStyle w:val="ListParagraph"/>
+        <w:numPr>
+          <w:ilvl w:val="0"/>
+          <w:numId w:val="40"/>
+        </w:numPr>
+        <w:rPr>
+          <w:rFonts w:eastAsia="Times New Roman"/>
           <w:lang w:val="en-IN" w:eastAsia="en-IN"/>
         </w:rPr>
-        <w:t xml:space="preserve"> :</w:t>
+      </w:pPr>
+      <w:r>
+        <w:rPr>
+          <w:rFonts w:eastAsia="Times New Roman"/>
+          <w:lang w:val="en-IN" w:eastAsia="en-IN"/>
+        </w:rPr>
+        <w:t>Restart the node</w:t>
       </w:r>
     </w:p>
     <w:p>
@@ -1634,459 +2170,22 @@
         <w:pStyle w:val="ListParagraph"/>
         <w:numPr>
           <w:ilvl w:val="0"/>
-          <w:numId w:val="20"/>
-        </w:numPr>
-        <w:shd w:val="clear" w:color="auto" w:fill="FFFFFF"/>
-        <w:spacing w:after="0" w:line="240" w:lineRule="auto"/>
-      </w:pPr>
-      <w:r>
-        <w:t>Generate CSR file (The reference in the CN is your reference code received from SNOW)</w:t>
-      </w:r>
-    </w:p>
-    <w:p>
-      <w:pPr>
-        <w:shd w:val="clear" w:color="auto" w:fill="FFFFFF"/>
-        <w:spacing w:after="0" w:line="240" w:lineRule="auto"/>
-      </w:pPr>
-      <w:r>
-        <w:t> </w:t>
-      </w:r>
-    </w:p>
-    <w:p>
-      <w:pPr>
-        <w:shd w:val="clear" w:color="auto" w:fill="FFFFFF"/>
-        <w:spacing w:after="0" w:line="240" w:lineRule="auto"/>
-      </w:pPr>
-      <w:r>
-        <w:t>/opt/</w:t>
-      </w:r>
-      <w:proofErr w:type="spellStart"/>
-      <w:r>
-        <w:t>nfast</w:t>
-      </w:r>
-      <w:proofErr w:type="spellEnd"/>
-      <w:r>
-        <w:t>/bin/</w:t>
-      </w:r>
-      <w:proofErr w:type="spellStart"/>
-      <w:r>
-        <w:t>openssl</w:t>
-      </w:r>
-      <w:proofErr w:type="spellEnd"/>
-      <w:r>
-        <w:t xml:space="preserve"> </w:t>
-      </w:r>
-      <w:proofErr w:type="spellStart"/>
-      <w:r>
-        <w:t>req</w:t>
-      </w:r>
-      <w:proofErr w:type="spellEnd"/>
-      <w:r>
-        <w:t xml:space="preserve"> -out </w:t>
-      </w:r>
-      <w:proofErr w:type="spellStart"/>
-      <w:r>
-        <w:t>CSRBFGUISIRNFT.csr</w:t>
-      </w:r>
-      <w:proofErr w:type="spellEnd"/>
-      <w:r>
-        <w:t xml:space="preserve"> -new -</w:t>
-      </w:r>
-      <w:proofErr w:type="spellStart"/>
-      <w:r>
-        <w:t>newkey</w:t>
-      </w:r>
-      <w:proofErr w:type="spellEnd"/>
-      <w:r>
-        <w:t xml:space="preserve"> rsa:2048 -nodes -subj "/CN=86993426/OU=Devices/OU=Proving G1 PKI Service/O=The Royal Bank of Scotland Group" -</w:t>
-      </w:r>
-      <w:proofErr w:type="spellStart"/>
-      <w:r>
-        <w:t>keyout</w:t>
-      </w:r>
-      <w:proofErr w:type="spellEnd"/>
-      <w:r>
-        <w:t xml:space="preserve"> </w:t>
-      </w:r>
-      <w:proofErr w:type="spellStart"/>
-      <w:r>
-        <w:t>privateKeyBFGSIRNFT.key</w:t>
-      </w:r>
-      <w:proofErr w:type="spellEnd"/>
-      <w:r>
-        <w:t> </w:t>
-      </w:r>
-    </w:p>
-    <w:p>
-      <w:pPr>
-        <w:pStyle w:val="ListParagraph"/>
-        <w:numPr>
-          <w:ilvl w:val="0"/>
-          <w:numId w:val="20"/>
-        </w:numPr>
-        <w:shd w:val="clear" w:color="auto" w:fill="FFFFFF"/>
-        <w:spacing w:after="0" w:line="240" w:lineRule="auto"/>
-      </w:pPr>
-      <w:r>
-        <w:t xml:space="preserve">Obtain DER certificate from portal using CSR and then convert it into </w:t>
-      </w:r>
-      <w:proofErr w:type="spellStart"/>
-      <w:r>
-        <w:t>pfx</w:t>
-      </w:r>
-      <w:proofErr w:type="spellEnd"/>
-    </w:p>
-    <w:p>
-      <w:pPr>
-        <w:shd w:val="clear" w:color="auto" w:fill="FFFFFF"/>
-        <w:spacing w:after="0" w:line="240" w:lineRule="auto"/>
-      </w:pPr>
-      <w:r>
-        <w:t>/opt/</w:t>
-      </w:r>
-      <w:proofErr w:type="spellStart"/>
-      <w:r>
-        <w:t>nfast</w:t>
-      </w:r>
-      <w:proofErr w:type="spellEnd"/>
-      <w:r>
-        <w:t>/bin/</w:t>
-      </w:r>
-      <w:proofErr w:type="spellStart"/>
-      <w:r>
-        <w:t>openssl</w:t>
-      </w:r>
-      <w:proofErr w:type="spellEnd"/>
-      <w:r>
-        <w:t xml:space="preserve"> pkcs12 -export -out </w:t>
-      </w:r>
-      <w:proofErr w:type="spellStart"/>
-      <w:r>
-        <w:t>BFG</w:t>
-      </w:r>
-      <w:r>
-        <w:t>U</w:t>
-      </w:r>
-      <w:r>
-        <w:t>I_</w:t>
-      </w:r>
-      <w:r>
-        <w:t>SIRNFT</w:t>
-      </w:r>
-      <w:r>
-        <w:t>_C</w:t>
-      </w:r>
-      <w:r>
-        <w:t>ERTIFICATE</w:t>
-      </w:r>
-      <w:r>
-        <w:t>.pfx</w:t>
-      </w:r>
-      <w:proofErr w:type="spellEnd"/>
-      <w:r>
-        <w:t xml:space="preserve"> -</w:t>
-      </w:r>
-      <w:proofErr w:type="spellStart"/>
-      <w:r>
-        <w:t>inkey</w:t>
-      </w:r>
-      <w:proofErr w:type="spellEnd"/>
-      <w:r>
-        <w:t xml:space="preserve"> BFG</w:t>
-      </w:r>
-      <w:r>
-        <w:t>U</w:t>
-      </w:r>
-      <w:r>
-        <w:t>I_</w:t>
-      </w:r>
-      <w:r>
-        <w:t>SIRNFT</w:t>
-      </w:r>
-      <w:r>
-        <w:t>_C</w:t>
-      </w:r>
-      <w:r>
-        <w:t>ERTIFICATE</w:t>
-      </w:r>
-      <w:r>
-        <w:t>_Key.txt -in BFG</w:t>
-      </w:r>
-      <w:r>
-        <w:t>U</w:t>
-      </w:r>
-      <w:r>
-        <w:t>I_</w:t>
-      </w:r>
-      <w:r>
-        <w:t>SIRNFT</w:t>
-      </w:r>
-      <w:r>
-        <w:t>_C</w:t>
-      </w:r>
-      <w:r>
-        <w:t>ERTIFICATE</w:t>
-      </w:r>
-      <w:r>
-        <w:t>.cer  -</w:t>
-      </w:r>
-      <w:proofErr w:type="spellStart"/>
-      <w:r>
-        <w:t>passout</w:t>
-      </w:r>
-      <w:proofErr w:type="spellEnd"/>
-      <w:r>
-        <w:t xml:space="preserve"> </w:t>
-      </w:r>
-      <w:proofErr w:type="spellStart"/>
-      <w:r>
-        <w:t>pass:password</w:t>
-      </w:r>
-      <w:proofErr w:type="spellEnd"/>
-      <w:r>
-        <w:t> </w:t>
-      </w:r>
-    </w:p>
-    <w:p>
-      <w:pPr>
-        <w:pStyle w:val="ListParagraph"/>
-        <w:numPr>
-          <w:ilvl w:val="0"/>
-          <w:numId w:val="19"/>
-        </w:numPr>
-        <w:shd w:val="clear" w:color="auto" w:fill="FFFFFF"/>
-        <w:spacing w:after="0" w:line="240" w:lineRule="auto"/>
-      </w:pPr>
-      <w:r>
-        <w:t>Use the above file</w:t>
-      </w:r>
-      <w:r>
-        <w:t xml:space="preserve"> and import that in </w:t>
-      </w:r>
-      <w:r>
-        <w:t>Sterling B2Bi</w:t>
-      </w:r>
-      <w:r>
-        <w:t xml:space="preserve"> System Certificates.</w:t>
-      </w:r>
-    </w:p>
-    <w:p>
-      <w:pPr>
-        <w:pStyle w:val="ListParagraph"/>
-        <w:numPr>
-          <w:ilvl w:val="0"/>
-          <w:numId w:val="19"/>
-        </w:numPr>
-        <w:shd w:val="clear" w:color="auto" w:fill="FFFFFF"/>
-        <w:spacing w:after="0" w:line="240" w:lineRule="auto"/>
-      </w:pPr>
-      <w:r>
-        <w:t xml:space="preserve">Rename the </w:t>
-      </w:r>
-      <w:proofErr w:type="spellStart"/>
-      <w:r>
-        <w:t>BFG</w:t>
-      </w:r>
-      <w:r>
-        <w:t>U</w:t>
-      </w:r>
-      <w:r>
-        <w:t>I_</w:t>
-      </w:r>
-      <w:r>
-        <w:t>SIRNFT</w:t>
-      </w:r>
-      <w:r>
-        <w:t>_C</w:t>
-      </w:r>
-      <w:r>
-        <w:t>ERTIFICATE</w:t>
-      </w:r>
-      <w:r>
-        <w:t>.pfx</w:t>
-      </w:r>
-      <w:proofErr w:type="spellEnd"/>
-      <w:r>
-        <w:t xml:space="preserve"> to </w:t>
-      </w:r>
-      <w:r>
-        <w:t>BFG</w:t>
-      </w:r>
-      <w:r>
-        <w:t>U</w:t>
-      </w:r>
-      <w:r>
-        <w:t>I_</w:t>
-      </w:r>
-      <w:r>
-        <w:t>SIRNFT</w:t>
-      </w:r>
-      <w:r>
-        <w:t>_C</w:t>
-      </w:r>
-      <w:r>
-        <w:t>ERTIFICATE</w:t>
-      </w:r>
-      <w:r>
-        <w:t>.p</w:t>
-      </w:r>
-      <w:r>
-        <w:t>12 and place the file in “/opt/ibm/sbi/install/liberty/wlp/usr/servers/SIServer/resources/security”.</w:t>
-      </w:r>
-    </w:p>
-    <w:p>
-      <w:pPr>
-        <w:pStyle w:val="ListParagraph"/>
-        <w:numPr>
-          <w:ilvl w:val="0"/>
-          <w:numId w:val="19"/>
-        </w:numPr>
-        <w:shd w:val="clear" w:color="auto" w:fill="FFFFFF"/>
-        <w:spacing w:after="0" w:line="240" w:lineRule="auto"/>
-      </w:pPr>
-      <w:r>
-        <w:t>Take the backup of server.xml file present at “/opt/</w:t>
-      </w:r>
-      <w:proofErr w:type="spellStart"/>
-      <w:r>
-        <w:t>ibm</w:t>
-      </w:r>
-      <w:proofErr w:type="spellEnd"/>
-      <w:r>
-        <w:t>/</w:t>
-      </w:r>
-      <w:proofErr w:type="spellStart"/>
-      <w:r>
-        <w:t>sbi</w:t>
-      </w:r>
-      <w:proofErr w:type="spellEnd"/>
-      <w:r>
-        <w:t>/install/liberty/</w:t>
-      </w:r>
-      <w:proofErr w:type="spellStart"/>
-      <w:r>
-        <w:t>wlp</w:t>
-      </w:r>
-      <w:proofErr w:type="spellEnd"/>
-      <w:r>
-        <w:t>/</w:t>
-      </w:r>
-      <w:proofErr w:type="spellStart"/>
-      <w:r>
-        <w:t>usr</w:t>
-      </w:r>
-      <w:proofErr w:type="spellEnd"/>
-      <w:r>
-        <w:t>/servers/</w:t>
-      </w:r>
-      <w:proofErr w:type="spellStart"/>
-      <w:r>
-        <w:t>SIServer</w:t>
-      </w:r>
-      <w:proofErr w:type="spellEnd"/>
-      <w:r>
-        <w:t>” and edit the file.</w:t>
-      </w:r>
-    </w:p>
-    <w:p>
-      <w:pPr>
-        <w:pStyle w:val="ListParagraph"/>
-        <w:numPr>
-          <w:ilvl w:val="0"/>
-          <w:numId w:val="19"/>
-        </w:numPr>
-        <w:shd w:val="clear" w:color="auto" w:fill="FFFFFF"/>
-        <w:spacing w:after="0" w:line="240" w:lineRule="auto"/>
-      </w:pPr>
-      <w:r>
-        <w:t xml:space="preserve">Look for </w:t>
-      </w:r>
-      <w:bookmarkStart w:id="1" w:name="_Hlk80636540"/>
-      <w:r>
-        <w:t>“</w:t>
-      </w:r>
+          <w:numId w:val="40"/>
+        </w:numPr>
+        <w:rPr>
+          <w:rFonts w:eastAsia="Times New Roman"/>
+          <w:lang w:val="en-IN" w:eastAsia="en-IN"/>
+        </w:rPr>
+      </w:pPr>
+      <w:r>
+        <w:rPr>
+          <w:rFonts w:eastAsia="Times New Roman"/>
+          <w:lang w:val="en-IN" w:eastAsia="en-IN"/>
+        </w:rPr>
+        <w:t>Repeat for each node</w:t>
+      </w:r>
+      <w:bookmarkStart w:id="1" w:name="_GoBack"/>
       <w:bookmarkEnd w:id="1"/>
-      <w:proofErr w:type="spellStart"/>
-      <w:r>
-        <w:t>keyStore</w:t>
-      </w:r>
-      <w:proofErr w:type="spellEnd"/>
-      <w:r>
-        <w:t>” xml tag and replace the existing tag with below data after changing the appropriate values.</w:t>
-      </w:r>
-      <w:r>
-        <w:t xml:space="preserve"> Save the file and restart </w:t>
-      </w:r>
-      <w:r>
-        <w:t xml:space="preserve">Sterling </w:t>
-      </w:r>
-      <w:r>
-        <w:t>B2Bi</w:t>
-      </w:r>
-      <w:r>
-        <w:t xml:space="preserve"> (we can perform this at last).</w:t>
-      </w:r>
-    </w:p>
-    <w:p>
-      <w:pPr>
-        <w:pStyle w:val="ListParagraph"/>
-        <w:shd w:val="clear" w:color="auto" w:fill="FFFFFF"/>
-        <w:spacing w:after="0" w:line="240" w:lineRule="auto"/>
-      </w:pPr>
-      <w:r>
-        <w:t>&lt;</w:t>
-      </w:r>
-      <w:proofErr w:type="spellStart"/>
-      <w:r>
-        <w:t>keyStore</w:t>
-      </w:r>
-      <w:proofErr w:type="spellEnd"/>
-      <w:r>
-        <w:t xml:space="preserve"> id="</w:t>
-      </w:r>
-      <w:proofErr w:type="spellStart"/>
-      <w:r>
-        <w:t>defaultKeyStore</w:t>
-      </w:r>
-      <w:proofErr w:type="spellEnd"/>
-      <w:r>
-        <w:t>" location="BFGUI_SIRNFT_CERTIFICATE.p12" password="password"&gt;&lt;/</w:t>
-      </w:r>
-      <w:proofErr w:type="spellStart"/>
-      <w:r>
-        <w:t>keyStore</w:t>
-      </w:r>
-      <w:proofErr w:type="spellEnd"/>
-      <w:r>
-        <w:t>&gt;</w:t>
-      </w:r>
-    </w:p>
-    <w:p>
-      <w:pPr>
-        <w:pStyle w:val="ListParagraph"/>
-        <w:numPr>
-          <w:ilvl w:val="0"/>
-          <w:numId w:val="19"/>
-        </w:numPr>
-        <w:shd w:val="clear" w:color="auto" w:fill="FFFFFF"/>
-        <w:spacing w:after="0" w:line="240" w:lineRule="auto"/>
-      </w:pPr>
-      <w:r>
-        <w:t xml:space="preserve">Concatenate the public cert and private cert into a </w:t>
-      </w:r>
-      <w:proofErr w:type="spellStart"/>
-      <w:r>
-        <w:t>pem</w:t>
-      </w:r>
-      <w:proofErr w:type="spellEnd"/>
-      <w:r>
-        <w:t xml:space="preserve"> file to upload to </w:t>
-      </w:r>
-      <w:proofErr w:type="spellStart"/>
-      <w:r>
-        <w:t>Tyk</w:t>
-      </w:r>
-      <w:proofErr w:type="spellEnd"/>
     </w:p>
     <w:p>
       <w:pPr>
@@ -2094,118 +2193,6 @@
         <w:spacing w:after="0" w:line="240" w:lineRule="auto"/>
         <w:ind w:left="720"/>
       </w:pPr>
-      <w:r>
-        <w:t>/opt/</w:t>
-      </w:r>
-      <w:proofErr w:type="spellStart"/>
-      <w:r>
-        <w:t>nfast</w:t>
-      </w:r>
-      <w:proofErr w:type="spellEnd"/>
-      <w:r>
-        <w:t>/bin/</w:t>
-      </w:r>
-      <w:proofErr w:type="spellStart"/>
-      <w:r>
-        <w:t>openssl</w:t>
-      </w:r>
-      <w:proofErr w:type="spellEnd"/>
-      <w:r>
-        <w:t xml:space="preserve"> x509 -in </w:t>
-      </w:r>
-      <w:proofErr w:type="spellStart"/>
-      <w:r>
-        <w:t>CSRBFGUISIRNFT.der</w:t>
-      </w:r>
-      <w:proofErr w:type="spellEnd"/>
-      <w:r>
-        <w:t xml:space="preserve"> -out </w:t>
-      </w:r>
-      <w:proofErr w:type="spellStart"/>
-      <w:r>
-        <w:t>BFGUISIRNFT.pem</w:t>
-      </w:r>
-      <w:proofErr w:type="spellEnd"/>
-    </w:p>
-    <w:p>
-      <w:pPr>
-        <w:shd w:val="clear" w:color="auto" w:fill="FFFFFF"/>
-        <w:spacing w:after="0" w:line="240" w:lineRule="auto"/>
-        <w:ind w:left="720"/>
-      </w:pPr>
-      <w:r>
-        <w:t> </w:t>
-      </w:r>
-    </w:p>
-    <w:p>
-      <w:pPr>
-        <w:shd w:val="clear" w:color="auto" w:fill="FFFFFF"/>
-        <w:spacing w:after="0" w:line="240" w:lineRule="auto"/>
-        <w:ind w:left="720"/>
-      </w:pPr>
-      <w:r>
-        <w:t>/opt/</w:t>
-      </w:r>
-      <w:proofErr w:type="spellStart"/>
-      <w:r>
-        <w:t>nfast</w:t>
-      </w:r>
-      <w:proofErr w:type="spellEnd"/>
-      <w:r>
-        <w:t>/bin/</w:t>
-      </w:r>
-      <w:proofErr w:type="spellStart"/>
-      <w:r>
-        <w:t>openssl</w:t>
-      </w:r>
-      <w:proofErr w:type="spellEnd"/>
-      <w:r>
-        <w:t xml:space="preserve"> </w:t>
-      </w:r>
-      <w:proofErr w:type="spellStart"/>
-      <w:r>
-        <w:t>rsa</w:t>
-      </w:r>
-      <w:proofErr w:type="spellEnd"/>
-      <w:r>
-        <w:t xml:space="preserve"> -in </w:t>
-      </w:r>
-      <w:proofErr w:type="spellStart"/>
-      <w:r>
-        <w:t>privateKeyBFGSIRNFT.key</w:t>
-      </w:r>
-      <w:proofErr w:type="spellEnd"/>
-      <w:r>
-        <w:t xml:space="preserve"> -out </w:t>
-      </w:r>
-      <w:proofErr w:type="spellStart"/>
-      <w:r>
-        <w:t>privateKeyBFGSIRNFT.pem</w:t>
-      </w:r>
-      <w:proofErr w:type="spellEnd"/>
-    </w:p>
-    <w:p>
-      <w:pPr>
-        <w:shd w:val="clear" w:color="auto" w:fill="FFFFFF"/>
-        <w:spacing w:after="0" w:line="240" w:lineRule="auto"/>
-        <w:ind w:left="720"/>
-      </w:pPr>
-      <w:r>
-        <w:t> </w:t>
-      </w:r>
-    </w:p>
-    <w:p>
-      <w:pPr>
-        <w:shd w:val="clear" w:color="auto" w:fill="FFFFFF"/>
-        <w:spacing w:after="0" w:line="240" w:lineRule="auto"/>
-        <w:ind w:left="720"/>
-      </w:pPr>
-      <w:r>
-        <w:t xml:space="preserve">Use cat to concatenate the </w:t>
-      </w:r>
-      <w:r>
-        <w:t>above both PEM files.</w:t>
-      </w:r>
     </w:p>
     <w:p>
       <w:pPr>
@@ -2283,7 +2270,7 @@
           <v:shape id="_x0000_i1027" type="#_x0000_t75" alt="" style="width:75.35pt;height:49.35pt;mso-width-percent:0;mso-height-percent:0;mso-width-percent:0;mso-height-percent:0" o:ole="">
             <v:imagedata r:id="rId5" o:title=""/>
           </v:shape>
-          <o:OLEObject Type="Embed" ProgID="Package" ShapeID="_x0000_i1027" DrawAspect="Icon" ObjectID="_1694328363" r:id="rId6"/>
+          <o:OLEObject Type="Embed" ProgID="Package" ShapeID="_x0000_i1027" DrawAspect="Icon" ObjectID="_1694419086" r:id="rId6"/>
         </w:object>
       </w:r>
       <w:r>
@@ -2294,7 +2281,7 @@
           <v:shape id="_x0000_i1026" type="#_x0000_t75" alt="" style="width:75.35pt;height:49.35pt;mso-width-percent:0;mso-height-percent:0;mso-width-percent:0;mso-height-percent:0" o:ole="">
             <v:imagedata r:id="rId7" o:title=""/>
           </v:shape>
-          <o:OLEObject Type="Embed" ProgID="Package" ShapeID="_x0000_i1026" DrawAspect="Icon" ObjectID="_1694328364" r:id="rId8"/>
+          <o:OLEObject Type="Embed" ProgID="Package" ShapeID="_x0000_i1026" DrawAspect="Icon" ObjectID="_1694419087" r:id="rId8"/>
         </w:object>
       </w:r>
       <w:r>
@@ -2305,7 +2292,7 @@
           <v:shape id="_x0000_i1025" type="#_x0000_t75" alt="" style="width:75.35pt;height:49.35pt;mso-width-percent:0;mso-height-percent:0;mso-width-percent:0;mso-height-percent:0" o:ole="">
             <v:imagedata r:id="rId9" o:title=""/>
           </v:shape>
-          <o:OLEObject Type="Embed" ProgID="Package" ShapeID="_x0000_i1025" DrawAspect="Icon" ObjectID="_1694328365" r:id="rId10"/>
+          <o:OLEObject Type="Embed" ProgID="Package" ShapeID="_x0000_i1025" DrawAspect="Icon" ObjectID="_1694419088" r:id="rId10"/>
         </w:object>
       </w:r>
     </w:p>
@@ -2314,6 +2301,7 @@
         <w:spacing w:before="100" w:beforeAutospacing="1" w:after="100" w:afterAutospacing="1" w:line="240" w:lineRule="auto"/>
       </w:pPr>
       <w:r>
+        <w:lastRenderedPageBreak/>
         <w:t xml:space="preserve">To deploy </w:t>
       </w:r>
       <w:proofErr w:type="spellStart"/>

</xml_diff>